<commit_message>
Part 2 Improvement Document Edits
</commit_message>
<xml_diff>
--- a/documents/Part 2 Improvements.docx
+++ b/documents/Part 2 Improvements.docx
@@ -6,25 +6,37 @@
       <w:pPr>
         <w:rPr>
           <w:rFonts w:ascii="Arial" w:hAnsi="Arial" w:cs="Arial"/>
+          <w:sz w:val="20"/>
+          <w:szCs w:val="20"/>
         </w:rPr>
       </w:pPr>
       <w:proofErr w:type="spellStart"/>
       <w:r>
         <w:rPr>
-          <w:rFonts w:ascii="Arial" w:hAnsi="Arial" w:cs="Arial"/>
+          <w:rStyle w:val="Heading1Char"/>
         </w:rPr>
         <w:t>Github</w:t>
       </w:r>
       <w:proofErr w:type="spellEnd"/>
       <w:r>
         <w:rPr>
-          <w:rFonts w:ascii="Arial" w:hAnsi="Arial" w:cs="Arial"/>
-        </w:rPr>
-        <w:t xml:space="preserve"> Link: </w:t>
-      </w:r>
-      <w:r>
-        <w:rPr>
-          <w:rFonts w:ascii="Arial" w:hAnsi="Arial" w:cs="Arial"/>
+          <w:rStyle w:val="Heading1Char"/>
+        </w:rPr>
+        <w:t xml:space="preserve"> Link:</w:t>
+      </w:r>
+      <w:r>
+        <w:rPr>
+          <w:rFonts w:ascii="Arial" w:hAnsi="Arial" w:cs="Arial"/>
+          <w:sz w:val="20"/>
+          <w:szCs w:val="20"/>
+        </w:rPr>
+        <w:t xml:space="preserve"> </w:t>
+      </w:r>
+      <w:r>
+        <w:rPr>
+          <w:rFonts w:ascii="Arial" w:hAnsi="Arial" w:cs="Arial"/>
+          <w:sz w:val="20"/>
+          <w:szCs w:val="20"/>
         </w:rPr>
         <w:br/>
       </w:r>
@@ -34,6 +46,8 @@
             <w:rStyle w:val="Hyperlink"/>
             <w:rFonts w:ascii="Arial" w:hAnsi="Arial" w:cs="Arial"/>
             <w:color w:val="9ABFCA" w:themeColor="hyperlink" w:themeTint="80"/>
+            <w:sz w:val="20"/>
+            <w:szCs w:val="20"/>
           </w:rPr>
           <w:t>https://github.com/St10128118/sevencolourfoodmarket</w:t>
         </w:r>
@@ -42,12 +56,16 @@
         <w:rPr>
           <w:rFonts w:ascii="Arial" w:hAnsi="Arial" w:cs="Arial"/>
           <w:color w:val="4C94D8" w:themeColor="text2" w:themeTint="80"/>
+          <w:sz w:val="20"/>
+          <w:szCs w:val="20"/>
         </w:rPr>
         <w:t xml:space="preserve">  </w:t>
       </w:r>
       <w:r>
         <w:rPr>
           <w:rFonts w:ascii="Arial" w:hAnsi="Arial" w:cs="Arial"/>
+          <w:sz w:val="20"/>
+          <w:szCs w:val="20"/>
         </w:rPr>
         <w:t>(</w:t>
       </w:r>
@@ -55,51 +73,32 @@
       <w:r>
         <w:rPr>
           <w:rFonts w:ascii="Arial" w:hAnsi="Arial" w:cs="Arial"/>
-        </w:rPr>
-        <w:t>CTRL+</w:t>
-      </w:r>
-      <w:r>
-        <w:rPr>
-          <w:rFonts w:ascii="Arial" w:hAnsi="Arial" w:cs="Arial"/>
-        </w:rPr>
-        <w:t>C</w:t>
-      </w:r>
-      <w:r>
-        <w:rPr>
-          <w:rFonts w:ascii="Arial" w:hAnsi="Arial" w:cs="Arial"/>
-        </w:rPr>
-        <w:t>lick</w:t>
+          <w:sz w:val="20"/>
+          <w:szCs w:val="20"/>
+        </w:rPr>
+        <w:t>CTRL+Click</w:t>
       </w:r>
       <w:proofErr w:type="spellEnd"/>
       <w:r>
         <w:rPr>
           <w:rFonts w:ascii="Arial" w:hAnsi="Arial" w:cs="Arial"/>
+          <w:sz w:val="20"/>
+          <w:szCs w:val="20"/>
         </w:rPr>
         <w:t xml:space="preserve"> to follow link)</w:t>
       </w:r>
     </w:p>
     <w:p>
       <w:pPr>
-        <w:rPr>
-          <w:rFonts w:ascii="Arial" w:hAnsi="Arial" w:cs="Arial"/>
-          <w:b/>
-          <w:bCs/>
-        </w:rPr>
+        <w:pStyle w:val="Heading2"/>
       </w:pPr>
       <w:r>
         <w:rPr>
           <w:rFonts w:ascii="Segoe UI Emoji" w:hAnsi="Segoe UI Emoji" w:cs="Segoe UI Emoji"/>
-          <w:b/>
-          <w:bCs/>
         </w:rPr>
         <w:t>🌐</w:t>
       </w:r>
       <w:r>
-        <w:rPr>
-          <w:rFonts w:ascii="Arial" w:hAnsi="Arial" w:cs="Arial"/>
-          <w:b/>
-          <w:bCs/>
-        </w:rPr>
         <w:t xml:space="preserve"> WEDE0520 Web Development Project</w:t>
       </w:r>
     </w:p>
@@ -107,11 +106,15 @@
       <w:pPr>
         <w:rPr>
           <w:rFonts w:ascii="Arial" w:hAnsi="Arial" w:cs="Arial"/>
-        </w:rPr>
-      </w:pPr>
-      <w:r>
-        <w:rPr>
-          <w:rFonts w:ascii="Arial" w:hAnsi="Arial" w:cs="Arial"/>
+          <w:sz w:val="20"/>
+          <w:szCs w:val="20"/>
+        </w:rPr>
+      </w:pPr>
+      <w:r>
+        <w:rPr>
+          <w:rFonts w:ascii="Arial" w:hAnsi="Arial" w:cs="Arial"/>
+          <w:sz w:val="20"/>
+          <w:szCs w:val="20"/>
         </w:rPr>
         <w:t>Welcome to my web development submission for WEDE0520! This project showcases my journey through building and refining a website using foundational web development techniques. Below you'll find a breakdown of the work completed in </w:t>
       </w:r>
@@ -120,12 +123,16 @@
           <w:rFonts w:ascii="Arial" w:hAnsi="Arial" w:cs="Arial"/>
           <w:b/>
           <w:bCs/>
+          <w:sz w:val="20"/>
+          <w:szCs w:val="20"/>
         </w:rPr>
         <w:t>Part 1</w:t>
       </w:r>
       <w:r>
         <w:rPr>
           <w:rFonts w:ascii="Arial" w:hAnsi="Arial" w:cs="Arial"/>
+          <w:sz w:val="20"/>
+          <w:szCs w:val="20"/>
         </w:rPr>
         <w:t> and </w:t>
       </w:r>
@@ -134,32 +141,34 @@
           <w:rFonts w:ascii="Arial" w:hAnsi="Arial" w:cs="Arial"/>
           <w:b/>
           <w:bCs/>
+          <w:sz w:val="20"/>
+          <w:szCs w:val="20"/>
         </w:rPr>
         <w:t>Part 2</w:t>
       </w:r>
       <w:r>
         <w:rPr>
           <w:rFonts w:ascii="Arial" w:hAnsi="Arial" w:cs="Arial"/>
-        </w:rPr>
-        <w:t xml:space="preserve">, and </w:t>
-      </w:r>
-      <w:r>
-        <w:rPr>
-          <w:rFonts w:ascii="Arial" w:hAnsi="Arial" w:cs="Arial"/>
-        </w:rPr>
-        <w:t xml:space="preserve">now </w:t>
-      </w:r>
-      <w:r>
-        <w:rPr>
-          <w:rFonts w:ascii="Arial" w:hAnsi="Arial" w:cs="Arial"/>
-          <w:b/>
-          <w:bCs/>
+          <w:sz w:val="20"/>
+          <w:szCs w:val="20"/>
+        </w:rPr>
+        <w:t xml:space="preserve">, and now </w:t>
+      </w:r>
+      <w:r>
+        <w:rPr>
+          <w:rFonts w:ascii="Arial" w:hAnsi="Arial" w:cs="Arial"/>
+          <w:b/>
+          <w:bCs/>
+          <w:sz w:val="20"/>
+          <w:szCs w:val="20"/>
         </w:rPr>
         <w:t>part 3</w:t>
       </w:r>
       <w:r>
         <w:rPr>
           <w:rFonts w:ascii="Arial" w:hAnsi="Arial" w:cs="Arial"/>
+          <w:sz w:val="20"/>
+          <w:szCs w:val="20"/>
         </w:rPr>
         <w:t>.</w:t>
       </w:r>
@@ -168,11 +177,15 @@
       <w:pPr>
         <w:rPr>
           <w:rFonts w:ascii="Arial" w:hAnsi="Arial" w:cs="Arial"/>
-        </w:rPr>
-      </w:pPr>
-      <w:r>
-        <w:rPr>
-          <w:rFonts w:ascii="Arial" w:hAnsi="Arial" w:cs="Arial"/>
+          <w:sz w:val="20"/>
+          <w:szCs w:val="20"/>
+        </w:rPr>
+      </w:pPr>
+      <w:r>
+        <w:rPr>
+          <w:rFonts w:ascii="Arial" w:hAnsi="Arial" w:cs="Arial"/>
+          <w:sz w:val="20"/>
+          <w:szCs w:val="20"/>
         </w:rPr>
         <w:pict w14:anchorId="4468AB5E">
           <v:rect id="_x0000_i1026" style="width:0;height:3pt" o:hralign="center" o:hrstd="t" o:hr="t" fillcolor="#a0a0a0" stroked="f"/>
@@ -181,30 +194,28 @@
     </w:p>
     <w:p>
       <w:pPr>
-        <w:rPr>
-          <w:rFonts w:ascii="Arial" w:hAnsi="Arial" w:cs="Arial"/>
-          <w:b/>
-          <w:bCs/>
-        </w:rPr>
-      </w:pPr>
-      <w:r>
-        <w:rPr>
-          <w:rFonts w:ascii="Arial" w:hAnsi="Arial" w:cs="Arial"/>
-          <w:b/>
-          <w:bCs/>
-        </w:rPr>
-        <w:t>change log</w:t>
-      </w:r>
-    </w:p>
-    <w:p>
-      <w:pPr>
-        <w:rPr>
-          <w:rFonts w:ascii="Arial" w:hAnsi="Arial" w:cs="Arial"/>
-        </w:rPr>
-      </w:pPr>
-      <w:r>
-        <w:rPr>
-          <w:rFonts w:ascii="Arial" w:hAnsi="Arial" w:cs="Arial"/>
+        <w:pStyle w:val="Heading2"/>
+      </w:pPr>
+      <w:r>
+        <w:t>C</w:t>
+      </w:r>
+      <w:r>
+        <w:t>hange log</w:t>
+      </w:r>
+    </w:p>
+    <w:p>
+      <w:pPr>
+        <w:rPr>
+          <w:rFonts w:ascii="Arial" w:hAnsi="Arial" w:cs="Arial"/>
+          <w:sz w:val="20"/>
+          <w:szCs w:val="20"/>
+        </w:rPr>
+      </w:pPr>
+      <w:r>
+        <w:rPr>
+          <w:rFonts w:ascii="Arial" w:hAnsi="Arial" w:cs="Arial"/>
+          <w:sz w:val="20"/>
+          <w:szCs w:val="20"/>
         </w:rPr>
         <w:pict w14:anchorId="7E83167A">
           <v:rect id="_x0000_i1027" style="width:0;height:3pt" o:hralign="center" o:hrstd="t" o:hr="t" fillcolor="#a0a0a0" stroked="f"/>
@@ -214,25 +225,105 @@
     <w:p>
       <w:pPr>
         <w:rPr>
-          <w:rFonts w:ascii="Arial" w:hAnsi="Arial" w:cs="Arial"/>
-          <w:b/>
-          <w:bCs/>
-        </w:rPr>
-      </w:pPr>
-      <w:r>
-        <w:rPr>
           <w:rFonts w:ascii="Segoe UI Emoji" w:hAnsi="Segoe UI Emoji" w:cs="Segoe UI Emoji"/>
           <w:b/>
           <w:bCs/>
-        </w:rPr>
+          <w:sz w:val="20"/>
+          <w:szCs w:val="20"/>
+        </w:rPr>
+      </w:pPr>
+    </w:p>
+    <w:p>
+      <w:pPr>
+        <w:rPr>
+          <w:rFonts w:ascii="Segoe UI Emoji" w:hAnsi="Segoe UI Emoji" w:cs="Segoe UI Emoji"/>
+          <w:b/>
+          <w:bCs/>
+          <w:sz w:val="20"/>
+          <w:szCs w:val="20"/>
+        </w:rPr>
+      </w:pPr>
+      <w:r>
+        <w:rPr>
+          <w:rStyle w:val="Heading2Char"/>
+        </w:rPr>
+        <w:t>Background:</w:t>
+      </w:r>
+      <w:r>
+        <w:rPr>
+          <w:rFonts w:ascii="Segoe UI Emoji" w:hAnsi="Segoe UI Emoji" w:cs="Segoe UI Emoji"/>
+          <w:b/>
+          <w:bCs/>
+          <w:sz w:val="20"/>
+          <w:szCs w:val="20"/>
+        </w:rPr>
+        <w:br/>
+        <w:t>Part 1 and part 2 are done and now we are submitting part 3.</w:t>
+      </w:r>
+      <w:r>
+        <w:rPr>
+          <w:rFonts w:ascii="Segoe UI Emoji" w:hAnsi="Segoe UI Emoji" w:cs="Segoe UI Emoji"/>
+          <w:b/>
+          <w:bCs/>
+          <w:sz w:val="20"/>
+          <w:szCs w:val="20"/>
+        </w:rPr>
+        <w:br/>
+      </w:r>
+      <w:r>
+        <w:rPr>
+          <w:rFonts w:ascii="Segoe UI Emoji" w:hAnsi="Segoe UI Emoji" w:cs="Segoe UI Emoji"/>
+          <w:b/>
+          <w:bCs/>
+          <w:sz w:val="20"/>
+          <w:szCs w:val="20"/>
+        </w:rPr>
+        <w:br/>
+        <w:t>I am just building on top of part 2 because it only made sense that way; since git is a version</w:t>
+      </w:r>
+      <w:r>
+        <w:rPr>
+          <w:rFonts w:ascii="Segoe UI Emoji" w:hAnsi="Segoe UI Emoji" w:cs="Segoe UI Emoji"/>
+          <w:b/>
+          <w:bCs/>
+          <w:sz w:val="20"/>
+          <w:szCs w:val="20"/>
+        </w:rPr>
+        <w:t xml:space="preserve"> control</w:t>
+      </w:r>
+      <w:r>
+        <w:rPr>
+          <w:rFonts w:ascii="Segoe UI Emoji" w:hAnsi="Segoe UI Emoji" w:cs="Segoe UI Emoji"/>
+          <w:b/>
+          <w:bCs/>
+          <w:sz w:val="20"/>
+          <w:szCs w:val="20"/>
+        </w:rPr>
+        <w:t xml:space="preserve"> tool, so continuous development will mean building on top of what already exists as opposed to creating another repo.</w:t>
+      </w:r>
+      <w:r>
+        <w:rPr>
+          <w:rFonts w:ascii="Segoe UI Emoji" w:hAnsi="Segoe UI Emoji" w:cs="Segoe UI Emoji"/>
+          <w:b/>
+          <w:bCs/>
+          <w:sz w:val="20"/>
+          <w:szCs w:val="20"/>
+        </w:rPr>
+        <w:br w:type="page"/>
+      </w:r>
+    </w:p>
+    <w:p>
+      <w:pPr>
+        <w:pStyle w:val="Heading2"/>
+      </w:pPr>
+      <w:r>
+        <w:rPr>
+          <w:rFonts w:ascii="Segoe UI Emoji" w:hAnsi="Segoe UI Emoji" w:cs="Segoe UI Emoji"/>
+        </w:rPr>
+        <w:lastRenderedPageBreak/>
         <w:t>📁</w:t>
       </w:r>
       <w:r>
-        <w:rPr>
-          <w:rFonts w:ascii="Arial" w:hAnsi="Arial" w:cs="Arial"/>
-          <w:b/>
-          <w:bCs/>
-        </w:rPr>
         <w:t xml:space="preserve"> Part 1 Submission: Laying the Foundation</w:t>
       </w:r>
     </w:p>
@@ -240,11 +331,15 @@
       <w:pPr>
         <w:rPr>
           <w:rFonts w:ascii="Arial" w:hAnsi="Arial" w:cs="Arial"/>
-        </w:rPr>
-      </w:pPr>
-      <w:r>
-        <w:rPr>
-          <w:rFonts w:ascii="Arial" w:hAnsi="Arial" w:cs="Arial"/>
+          <w:sz w:val="20"/>
+          <w:szCs w:val="20"/>
+        </w:rPr>
+      </w:pPr>
+      <w:r>
+        <w:rPr>
+          <w:rFonts w:ascii="Arial" w:hAnsi="Arial" w:cs="Arial"/>
+          <w:sz w:val="20"/>
+          <w:szCs w:val="20"/>
         </w:rPr>
         <w:t>In this phase, I focused on establishing the core structure of the website using HTML. The goal was to create a clean, semantic layout that could be easily expanded upon in future iterations.</w:t>
       </w:r>
@@ -255,6 +350,8 @@
           <w:rFonts w:ascii="Arial" w:hAnsi="Arial" w:cs="Arial"/>
           <w:b/>
           <w:bCs/>
+          <w:sz w:val="20"/>
+          <w:szCs w:val="20"/>
         </w:rPr>
       </w:pPr>
       <w:r>
@@ -262,6 +359,8 @@
           <w:rFonts w:ascii="Segoe UI Emoji" w:hAnsi="Segoe UI Emoji" w:cs="Segoe UI Emoji"/>
           <w:b/>
           <w:bCs/>
+          <w:sz w:val="20"/>
+          <w:szCs w:val="20"/>
         </w:rPr>
         <w:t>✅</w:t>
       </w:r>
@@ -270,6 +369,8 @@
           <w:rFonts w:ascii="Arial" w:hAnsi="Arial" w:cs="Arial"/>
           <w:b/>
           <w:bCs/>
+          <w:sz w:val="20"/>
+          <w:szCs w:val="20"/>
         </w:rPr>
         <w:t xml:space="preserve"> Key Features Implemented</w:t>
       </w:r>
@@ -282,17 +383,23 @@
         </w:numPr>
         <w:rPr>
           <w:rFonts w:ascii="Arial" w:hAnsi="Arial" w:cs="Arial"/>
+          <w:sz w:val="20"/>
+          <w:szCs w:val="20"/>
         </w:rPr>
       </w:pPr>
       <w:r>
         <w:rPr>
           <w:rFonts w:ascii="Segoe UI Emoji" w:hAnsi="Segoe UI Emoji" w:cs="Segoe UI Emoji"/>
+          <w:sz w:val="20"/>
+          <w:szCs w:val="20"/>
         </w:rPr>
         <w:t>🏗️</w:t>
       </w:r>
       <w:r>
         <w:rPr>
           <w:rFonts w:ascii="Arial" w:hAnsi="Arial" w:cs="Arial"/>
+          <w:sz w:val="20"/>
+          <w:szCs w:val="20"/>
         </w:rPr>
         <w:t> </w:t>
       </w:r>
@@ -301,12 +408,16 @@
           <w:rFonts w:ascii="Arial" w:hAnsi="Arial" w:cs="Arial"/>
           <w:b/>
           <w:bCs/>
+          <w:sz w:val="20"/>
+          <w:szCs w:val="20"/>
         </w:rPr>
         <w:t>Basic HTML Skeleton</w:t>
       </w:r>
       <w:r>
         <w:rPr>
           <w:rFonts w:ascii="Arial" w:hAnsi="Arial" w:cs="Arial"/>
+          <w:sz w:val="20"/>
+          <w:szCs w:val="20"/>
         </w:rPr>
         <w:br/>
         <w:t>Set up the essential &lt;!DOCTYPE html&gt;, &lt;html&gt;, &lt;head&gt;, and &lt;body&gt; tags to define the document structure.</w:t>
@@ -320,17 +431,23 @@
         </w:numPr>
         <w:rPr>
           <w:rFonts w:ascii="Arial" w:hAnsi="Arial" w:cs="Arial"/>
+          <w:sz w:val="20"/>
+          <w:szCs w:val="20"/>
         </w:rPr>
       </w:pPr>
       <w:r>
         <w:rPr>
           <w:rFonts w:ascii="Segoe UI Emoji" w:hAnsi="Segoe UI Emoji" w:cs="Segoe UI Emoji"/>
+          <w:sz w:val="20"/>
+          <w:szCs w:val="20"/>
         </w:rPr>
         <w:t>🖼️</w:t>
       </w:r>
       <w:r>
         <w:rPr>
           <w:rFonts w:ascii="Arial" w:hAnsi="Arial" w:cs="Arial"/>
+          <w:sz w:val="20"/>
+          <w:szCs w:val="20"/>
         </w:rPr>
         <w:t> </w:t>
       </w:r>
@@ -339,12 +456,16 @@
           <w:rFonts w:ascii="Arial" w:hAnsi="Arial" w:cs="Arial"/>
           <w:b/>
           <w:bCs/>
+          <w:sz w:val="20"/>
+          <w:szCs w:val="20"/>
         </w:rPr>
         <w:t>Image Components</w:t>
       </w:r>
       <w:r>
         <w:rPr>
           <w:rFonts w:ascii="Arial" w:hAnsi="Arial" w:cs="Arial"/>
+          <w:sz w:val="20"/>
+          <w:szCs w:val="20"/>
         </w:rPr>
         <w:br/>
         <w:t>Incorporated relevant images using &lt;</w:t>
@@ -353,6 +474,8 @@
       <w:r>
         <w:rPr>
           <w:rFonts w:ascii="Arial" w:hAnsi="Arial" w:cs="Arial"/>
+          <w:sz w:val="20"/>
+          <w:szCs w:val="20"/>
         </w:rPr>
         <w:t>img</w:t>
       </w:r>
@@ -360,6 +483,8 @@
       <w:r>
         <w:rPr>
           <w:rFonts w:ascii="Arial" w:hAnsi="Arial" w:cs="Arial"/>
+          <w:sz w:val="20"/>
+          <w:szCs w:val="20"/>
         </w:rPr>
         <w:t>&gt; tags to enhance visual engagement.</w:t>
       </w:r>
@@ -372,17 +497,23 @@
         </w:numPr>
         <w:rPr>
           <w:rFonts w:ascii="Arial" w:hAnsi="Arial" w:cs="Arial"/>
+          <w:sz w:val="20"/>
+          <w:szCs w:val="20"/>
         </w:rPr>
       </w:pPr>
       <w:r>
         <w:rPr>
           <w:rFonts w:ascii="Segoe UI Emoji" w:hAnsi="Segoe UI Emoji" w:cs="Segoe UI Emoji"/>
+          <w:sz w:val="20"/>
+          <w:szCs w:val="20"/>
         </w:rPr>
         <w:t>🔗</w:t>
       </w:r>
       <w:r>
         <w:rPr>
           <w:rFonts w:ascii="Arial" w:hAnsi="Arial" w:cs="Arial"/>
+          <w:sz w:val="20"/>
+          <w:szCs w:val="20"/>
         </w:rPr>
         <w:t> </w:t>
       </w:r>
@@ -391,12 +522,16 @@
           <w:rFonts w:ascii="Arial" w:hAnsi="Arial" w:cs="Arial"/>
           <w:b/>
           <w:bCs/>
+          <w:sz w:val="20"/>
+          <w:szCs w:val="20"/>
         </w:rPr>
         <w:t>Anchor Tags</w:t>
       </w:r>
       <w:r>
         <w:rPr>
           <w:rFonts w:ascii="Arial" w:hAnsi="Arial" w:cs="Arial"/>
+          <w:sz w:val="20"/>
+          <w:szCs w:val="20"/>
         </w:rPr>
         <w:br/>
         <w:t>Added basic navigation links with &lt;a&gt; tags to connect internal sections and external resources.</w:t>
@@ -410,17 +545,23 @@
         </w:numPr>
         <w:rPr>
           <w:rFonts w:ascii="Arial" w:hAnsi="Arial" w:cs="Arial"/>
+          <w:sz w:val="20"/>
+          <w:szCs w:val="20"/>
         </w:rPr>
       </w:pPr>
       <w:r>
         <w:rPr>
           <w:rFonts w:ascii="Segoe UI Emoji" w:hAnsi="Segoe UI Emoji" w:cs="Segoe UI Emoji"/>
+          <w:sz w:val="20"/>
+          <w:szCs w:val="20"/>
         </w:rPr>
         <w:t>📝</w:t>
       </w:r>
       <w:r>
         <w:rPr>
           <w:rFonts w:ascii="Arial" w:hAnsi="Arial" w:cs="Arial"/>
+          <w:sz w:val="20"/>
+          <w:szCs w:val="20"/>
         </w:rPr>
         <w:t> </w:t>
       </w:r>
@@ -429,12 +570,16 @@
           <w:rFonts w:ascii="Arial" w:hAnsi="Arial" w:cs="Arial"/>
           <w:b/>
           <w:bCs/>
+          <w:sz w:val="20"/>
+          <w:szCs w:val="20"/>
         </w:rPr>
         <w:t>Paragraph Tags</w:t>
       </w:r>
       <w:r>
         <w:rPr>
           <w:rFonts w:ascii="Arial" w:hAnsi="Arial" w:cs="Arial"/>
+          <w:sz w:val="20"/>
+          <w:szCs w:val="20"/>
         </w:rPr>
         <w:br/>
         <w:t>Used &lt;p&gt; elements to structure readable content and provide descriptive text.</w:t>
@@ -448,17 +593,23 @@
         </w:numPr>
         <w:rPr>
           <w:rFonts w:ascii="Arial" w:hAnsi="Arial" w:cs="Arial"/>
+          <w:sz w:val="20"/>
+          <w:szCs w:val="20"/>
         </w:rPr>
       </w:pPr>
       <w:r>
         <w:rPr>
           <w:rFonts w:ascii="Segoe UI Emoji" w:hAnsi="Segoe UI Emoji" w:cs="Segoe UI Emoji"/>
+          <w:sz w:val="20"/>
+          <w:szCs w:val="20"/>
         </w:rPr>
         <w:t>📌</w:t>
       </w:r>
       <w:r>
         <w:rPr>
           <w:rFonts w:ascii="Arial" w:hAnsi="Arial" w:cs="Arial"/>
+          <w:sz w:val="20"/>
+          <w:szCs w:val="20"/>
         </w:rPr>
         <w:t> </w:t>
       </w:r>
@@ -467,12 +618,16 @@
           <w:rFonts w:ascii="Arial" w:hAnsi="Arial" w:cs="Arial"/>
           <w:b/>
           <w:bCs/>
+          <w:sz w:val="20"/>
+          <w:szCs w:val="20"/>
         </w:rPr>
         <w:t>Headings and Lists</w:t>
       </w:r>
       <w:r>
         <w:rPr>
           <w:rFonts w:ascii="Arial" w:hAnsi="Arial" w:cs="Arial"/>
+          <w:sz w:val="20"/>
+          <w:szCs w:val="20"/>
         </w:rPr>
         <w:br/>
         <w:t>Introduced &lt;h1&gt; to &lt;h3&gt; tags and unordered lists (&lt;ul&gt;) for better content organization.</w:t>
@@ -486,17 +641,23 @@
         </w:numPr>
         <w:rPr>
           <w:rFonts w:ascii="Arial" w:hAnsi="Arial" w:cs="Arial"/>
+          <w:sz w:val="20"/>
+          <w:szCs w:val="20"/>
         </w:rPr>
       </w:pPr>
       <w:r>
         <w:rPr>
           <w:rFonts w:ascii="Segoe UI Emoji" w:hAnsi="Segoe UI Emoji" w:cs="Segoe UI Emoji"/>
+          <w:sz w:val="20"/>
+          <w:szCs w:val="20"/>
         </w:rPr>
         <w:t>🎨</w:t>
       </w:r>
       <w:r>
         <w:rPr>
           <w:rFonts w:ascii="Arial" w:hAnsi="Arial" w:cs="Arial"/>
+          <w:sz w:val="20"/>
+          <w:szCs w:val="20"/>
         </w:rPr>
         <w:t> </w:t>
       </w:r>
@@ -505,12 +666,16 @@
           <w:rFonts w:ascii="Arial" w:hAnsi="Arial" w:cs="Arial"/>
           <w:b/>
           <w:bCs/>
+          <w:sz w:val="20"/>
+          <w:szCs w:val="20"/>
         </w:rPr>
         <w:t>Minimal Inline Styling</w:t>
       </w:r>
       <w:r>
         <w:rPr>
           <w:rFonts w:ascii="Arial" w:hAnsi="Arial" w:cs="Arial"/>
+          <w:sz w:val="20"/>
+          <w:szCs w:val="20"/>
         </w:rPr>
         <w:br/>
         <w:t>Applied basic inline styles to test visual changes and layout behavior.</w:t>
@@ -520,40 +685,43 @@
       <w:pPr>
         <w:rPr>
           <w:rFonts w:ascii="Arial" w:hAnsi="Arial" w:cs="Arial"/>
-        </w:rPr>
-      </w:pPr>
-      <w:r>
-        <w:rPr>
-          <w:rFonts w:ascii="Arial" w:hAnsi="Arial" w:cs="Arial"/>
+          <w:sz w:val="20"/>
+          <w:szCs w:val="20"/>
+        </w:rPr>
+      </w:pPr>
+      <w:r>
+        <w:rPr>
+          <w:rFonts w:ascii="Arial" w:hAnsi="Arial" w:cs="Arial"/>
+          <w:sz w:val="20"/>
+          <w:szCs w:val="20"/>
         </w:rPr>
         <w:pict w14:anchorId="060244A7">
           <v:rect id="_x0000_i1028" style="width:0;height:3pt" o:hralign="center" o:hrstd="t" o:hr="t" fillcolor="#a0a0a0" stroked="f"/>
         </w:pict>
       </w:r>
-    </w:p>
-    <w:p>
-      <w:pPr>
-        <w:rPr>
-          <w:rFonts w:ascii="Arial" w:hAnsi="Arial" w:cs="Arial"/>
-          <w:b/>
-          <w:bCs/>
-        </w:rPr>
-      </w:pPr>
       <w:r>
         <w:rPr>
           <w:rFonts w:ascii="Segoe UI Emoji" w:hAnsi="Segoe UI Emoji" w:cs="Segoe UI Emoji"/>
           <w:b/>
           <w:bCs/>
+          <w:sz w:val="20"/>
+          <w:szCs w:val="20"/>
+        </w:rPr>
+        <w:br w:type="page"/>
+      </w:r>
+    </w:p>
+    <w:p>
+      <w:pPr>
+        <w:pStyle w:val="Heading2"/>
+      </w:pPr>
+      <w:r>
+        <w:rPr>
+          <w:rFonts w:ascii="Segoe UI Emoji" w:hAnsi="Segoe UI Emoji" w:cs="Segoe UI Emoji"/>
         </w:rPr>
         <w:lastRenderedPageBreak/>
         <w:t>📁</w:t>
       </w:r>
       <w:r>
-        <w:rPr>
-          <w:rFonts w:ascii="Arial" w:hAnsi="Arial" w:cs="Arial"/>
-          <w:b/>
-          <w:bCs/>
-        </w:rPr>
         <w:t xml:space="preserve"> Part 2 Submission: Styling and Refinement</w:t>
       </w:r>
     </w:p>
@@ -561,11 +729,15 @@
       <w:pPr>
         <w:rPr>
           <w:rFonts w:ascii="Arial" w:hAnsi="Arial" w:cs="Arial"/>
-        </w:rPr>
-      </w:pPr>
-      <w:r>
-        <w:rPr>
-          <w:rFonts w:ascii="Arial" w:hAnsi="Arial" w:cs="Arial"/>
+          <w:sz w:val="20"/>
+          <w:szCs w:val="20"/>
+        </w:rPr>
+      </w:pPr>
+      <w:r>
+        <w:rPr>
+          <w:rFonts w:ascii="Arial" w:hAnsi="Arial" w:cs="Arial"/>
+          <w:sz w:val="20"/>
+          <w:szCs w:val="20"/>
         </w:rPr>
         <w:t>Building on the foundation from Part 1, this phase focused on enhancing the user experience and visual appeal through CSS and improved layout techniques.</w:t>
       </w:r>
@@ -576,6 +748,8 @@
           <w:rFonts w:ascii="Arial" w:hAnsi="Arial" w:cs="Arial"/>
           <w:b/>
           <w:bCs/>
+          <w:sz w:val="20"/>
+          <w:szCs w:val="20"/>
         </w:rPr>
       </w:pPr>
       <w:r>
@@ -583,6 +757,8 @@
           <w:rFonts w:ascii="Segoe UI Emoji" w:hAnsi="Segoe UI Emoji" w:cs="Segoe UI Emoji"/>
           <w:b/>
           <w:bCs/>
+          <w:sz w:val="20"/>
+          <w:szCs w:val="20"/>
         </w:rPr>
         <w:t>✅</w:t>
       </w:r>
@@ -591,6 +767,8 @@
           <w:rFonts w:ascii="Arial" w:hAnsi="Arial" w:cs="Arial"/>
           <w:b/>
           <w:bCs/>
+          <w:sz w:val="20"/>
+          <w:szCs w:val="20"/>
         </w:rPr>
         <w:t xml:space="preserve"> Key Enhancements Made</w:t>
       </w:r>
@@ -603,17 +781,23 @@
         </w:numPr>
         <w:rPr>
           <w:rFonts w:ascii="Arial" w:hAnsi="Arial" w:cs="Arial"/>
+          <w:sz w:val="20"/>
+          <w:szCs w:val="20"/>
         </w:rPr>
       </w:pPr>
       <w:r>
         <w:rPr>
           <w:rFonts w:ascii="Segoe UI Emoji" w:hAnsi="Segoe UI Emoji" w:cs="Segoe UI Emoji"/>
+          <w:sz w:val="20"/>
+          <w:szCs w:val="20"/>
         </w:rPr>
         <w:t>🎨</w:t>
       </w:r>
       <w:r>
         <w:rPr>
           <w:rFonts w:ascii="Arial" w:hAnsi="Arial" w:cs="Arial"/>
+          <w:sz w:val="20"/>
+          <w:szCs w:val="20"/>
         </w:rPr>
         <w:t> </w:t>
       </w:r>
@@ -622,16 +806,51 @@
           <w:rFonts w:ascii="Arial" w:hAnsi="Arial" w:cs="Arial"/>
           <w:b/>
           <w:bCs/>
+          <w:sz w:val="20"/>
+          <w:szCs w:val="20"/>
         </w:rPr>
         <w:t>CSS Integration</w:t>
       </w:r>
       <w:r>
         <w:rPr>
           <w:rFonts w:ascii="Arial" w:hAnsi="Arial" w:cs="Arial"/>
+          <w:sz w:val="20"/>
+          <w:szCs w:val="20"/>
         </w:rPr>
         <w:br/>
         <w:t>Linked an external stylesheet to separate design from structure and streamline styling.</w:t>
       </w:r>
+    </w:p>
+    <w:p>
+      <w:pPr>
+        <w:numPr>
+          <w:ilvl w:val="1"/>
+          <w:numId w:val="2"/>
+        </w:numPr>
+        <w:rPr>
+          <w:rFonts w:ascii="Arial" w:hAnsi="Arial" w:cs="Arial"/>
+          <w:sz w:val="20"/>
+          <w:szCs w:val="20"/>
+        </w:rPr>
+      </w:pPr>
+      <w:r>
+        <w:rPr>
+          <w:rFonts w:ascii="Arial" w:hAnsi="Arial" w:cs="Arial"/>
+          <w:sz w:val="20"/>
+          <w:szCs w:val="20"/>
+        </w:rPr>
+        <w:t>CSS file named main.css</w:t>
+      </w:r>
+    </w:p>
+    <w:p>
+      <w:pPr>
+        <w:ind w:left="1440"/>
+        <w:rPr>
+          <w:rFonts w:ascii="Arial" w:hAnsi="Arial" w:cs="Arial"/>
+          <w:sz w:val="20"/>
+          <w:szCs w:val="20"/>
+        </w:rPr>
+      </w:pPr>
     </w:p>
     <w:p>
       <w:pPr>
@@ -641,17 +860,23 @@
         </w:numPr>
         <w:rPr>
           <w:rFonts w:ascii="Arial" w:hAnsi="Arial" w:cs="Arial"/>
+          <w:sz w:val="20"/>
+          <w:szCs w:val="20"/>
         </w:rPr>
       </w:pPr>
       <w:r>
         <w:rPr>
           <w:rFonts w:ascii="Segoe UI Emoji" w:hAnsi="Segoe UI Emoji" w:cs="Segoe UI Emoji"/>
+          <w:sz w:val="20"/>
+          <w:szCs w:val="20"/>
         </w:rPr>
         <w:t>🧭</w:t>
       </w:r>
       <w:r>
         <w:rPr>
           <w:rFonts w:ascii="Arial" w:hAnsi="Arial" w:cs="Arial"/>
+          <w:sz w:val="20"/>
+          <w:szCs w:val="20"/>
         </w:rPr>
         <w:t> </w:t>
       </w:r>
@@ -660,16 +885,51 @@
           <w:rFonts w:ascii="Arial" w:hAnsi="Arial" w:cs="Arial"/>
           <w:b/>
           <w:bCs/>
+          <w:sz w:val="20"/>
+          <w:szCs w:val="20"/>
         </w:rPr>
         <w:t>Navigation Overhaul</w:t>
       </w:r>
       <w:r>
         <w:rPr>
           <w:rFonts w:ascii="Arial" w:hAnsi="Arial" w:cs="Arial"/>
+          <w:sz w:val="20"/>
+          <w:szCs w:val="20"/>
         </w:rPr>
         <w:br/>
         <w:t>Refined the navigation bar for better usability and aesthetic consistency.</w:t>
       </w:r>
+    </w:p>
+    <w:p>
+      <w:pPr>
+        <w:numPr>
+          <w:ilvl w:val="1"/>
+          <w:numId w:val="2"/>
+        </w:numPr>
+        <w:rPr>
+          <w:rFonts w:ascii="Arial" w:hAnsi="Arial" w:cs="Arial"/>
+          <w:sz w:val="20"/>
+          <w:szCs w:val="20"/>
+        </w:rPr>
+      </w:pPr>
+      <w:r>
+        <w:rPr>
+          <w:rFonts w:ascii="Arial" w:hAnsi="Arial" w:cs="Arial"/>
+          <w:sz w:val="20"/>
+          <w:szCs w:val="20"/>
+        </w:rPr>
+        <w:t>Beautified Navigation at the top of the page</w:t>
+      </w:r>
+    </w:p>
+    <w:p>
+      <w:pPr>
+        <w:ind w:left="1440"/>
+        <w:rPr>
+          <w:rFonts w:ascii="Arial" w:hAnsi="Arial" w:cs="Arial"/>
+          <w:sz w:val="20"/>
+          <w:szCs w:val="20"/>
+        </w:rPr>
+      </w:pPr>
     </w:p>
     <w:p>
       <w:pPr>
@@ -679,17 +939,23 @@
         </w:numPr>
         <w:rPr>
           <w:rFonts w:ascii="Arial" w:hAnsi="Arial" w:cs="Arial"/>
+          <w:sz w:val="20"/>
+          <w:szCs w:val="20"/>
         </w:rPr>
       </w:pPr>
       <w:r>
         <w:rPr>
           <w:rFonts w:ascii="Segoe UI Emoji" w:hAnsi="Segoe UI Emoji" w:cs="Segoe UI Emoji"/>
+          <w:sz w:val="20"/>
+          <w:szCs w:val="20"/>
         </w:rPr>
         <w:t>📐</w:t>
       </w:r>
       <w:r>
         <w:rPr>
           <w:rFonts w:ascii="Arial" w:hAnsi="Arial" w:cs="Arial"/>
+          <w:sz w:val="20"/>
+          <w:szCs w:val="20"/>
         </w:rPr>
         <w:t> </w:t>
       </w:r>
@@ -698,16 +964,66 @@
           <w:rFonts w:ascii="Arial" w:hAnsi="Arial" w:cs="Arial"/>
           <w:b/>
           <w:bCs/>
+          <w:sz w:val="20"/>
+          <w:szCs w:val="20"/>
         </w:rPr>
         <w:t>Positioning Elements with CSS</w:t>
       </w:r>
       <w:r>
         <w:rPr>
           <w:rFonts w:ascii="Arial" w:hAnsi="Arial" w:cs="Arial"/>
+          <w:sz w:val="20"/>
+          <w:szCs w:val="20"/>
         </w:rPr>
         <w:br/>
-        <w:t>Used Flexbox and other positioning techniques to align content and create a responsive layout.</w:t>
-      </w:r>
+      </w:r>
+      <w:r>
+        <w:rPr>
+          <w:rFonts w:ascii="Arial" w:hAnsi="Arial" w:cs="Arial"/>
+          <w:sz w:val="20"/>
+          <w:szCs w:val="20"/>
+        </w:rPr>
+        <w:t>P</w:t>
+      </w:r>
+      <w:r>
+        <w:rPr>
+          <w:rFonts w:ascii="Arial" w:hAnsi="Arial" w:cs="Arial"/>
+          <w:sz w:val="20"/>
+          <w:szCs w:val="20"/>
+        </w:rPr>
+        <w:t>ositioning techniques to align content and create a responsive layout.</w:t>
+      </w:r>
+    </w:p>
+    <w:p>
+      <w:pPr>
+        <w:numPr>
+          <w:ilvl w:val="1"/>
+          <w:numId w:val="2"/>
+        </w:numPr>
+        <w:rPr>
+          <w:rFonts w:ascii="Arial" w:hAnsi="Arial" w:cs="Arial"/>
+          <w:sz w:val="20"/>
+          <w:szCs w:val="20"/>
+        </w:rPr>
+      </w:pPr>
+      <w:r>
+        <w:rPr>
+          <w:rFonts w:ascii="Arial" w:hAnsi="Arial" w:cs="Arial"/>
+          <w:sz w:val="20"/>
+          <w:szCs w:val="20"/>
+        </w:rPr>
+        <w:t>Nav list at the top and content in the body of the web page is aligned to the center.</w:t>
+      </w:r>
+    </w:p>
+    <w:p>
+      <w:pPr>
+        <w:ind w:left="1440"/>
+        <w:rPr>
+          <w:rFonts w:ascii="Arial" w:hAnsi="Arial" w:cs="Arial"/>
+          <w:sz w:val="20"/>
+          <w:szCs w:val="20"/>
+        </w:rPr>
+      </w:pPr>
     </w:p>
     <w:p>
       <w:pPr>
@@ -717,17 +1033,23 @@
         </w:numPr>
         <w:rPr>
           <w:rFonts w:ascii="Arial" w:hAnsi="Arial" w:cs="Arial"/>
+          <w:sz w:val="20"/>
+          <w:szCs w:val="20"/>
         </w:rPr>
       </w:pPr>
       <w:r>
         <w:rPr>
           <w:rFonts w:ascii="Segoe UI Emoji" w:hAnsi="Segoe UI Emoji" w:cs="Segoe UI Emoji"/>
+          <w:sz w:val="20"/>
+          <w:szCs w:val="20"/>
         </w:rPr>
         <w:t>🖌️</w:t>
       </w:r>
       <w:r>
         <w:rPr>
           <w:rFonts w:ascii="Arial" w:hAnsi="Arial" w:cs="Arial"/>
+          <w:sz w:val="20"/>
+          <w:szCs w:val="20"/>
         </w:rPr>
         <w:t> </w:t>
       </w:r>
@@ -736,16 +1058,67 @@
           <w:rFonts w:ascii="Arial" w:hAnsi="Arial" w:cs="Arial"/>
           <w:b/>
           <w:bCs/>
+          <w:sz w:val="20"/>
+          <w:szCs w:val="20"/>
         </w:rPr>
         <w:t>Typography and Color Scheme</w:t>
       </w:r>
       <w:r>
         <w:rPr>
           <w:rFonts w:ascii="Arial" w:hAnsi="Arial" w:cs="Arial"/>
+          <w:sz w:val="20"/>
+          <w:szCs w:val="20"/>
         </w:rPr>
         <w:br/>
         <w:t>Selected fonts and color palettes to improve readability and visual harmony.</w:t>
       </w:r>
+    </w:p>
+    <w:p>
+      <w:pPr>
+        <w:numPr>
+          <w:ilvl w:val="1"/>
+          <w:numId w:val="2"/>
+        </w:numPr>
+        <w:rPr>
+          <w:rFonts w:ascii="Arial" w:hAnsi="Arial" w:cs="Arial"/>
+          <w:sz w:val="20"/>
+          <w:szCs w:val="20"/>
+        </w:rPr>
+      </w:pPr>
+      <w:r>
+        <w:rPr>
+          <w:rFonts w:ascii="Arial" w:hAnsi="Arial" w:cs="Arial"/>
+          <w:sz w:val="20"/>
+          <w:szCs w:val="20"/>
+        </w:rPr>
+        <w:t xml:space="preserve">Specified font that’s used globally </w:t>
+      </w:r>
+      <w:r>
+        <w:rPr>
+          <w:rFonts w:ascii="Arial" w:hAnsi="Arial" w:cs="Arial"/>
+          <w:sz w:val="20"/>
+          <w:szCs w:val="20"/>
+        </w:rPr>
+        <w:t>on</w:t>
+      </w:r>
+      <w:r>
+        <w:rPr>
+          <w:rFonts w:ascii="Arial" w:hAnsi="Arial" w:cs="Arial"/>
+          <w:sz w:val="20"/>
+          <w:szCs w:val="20"/>
+        </w:rPr>
+        <w:t xml:space="preserve"> the website</w:t>
+      </w:r>
+    </w:p>
+    <w:p>
+      <w:pPr>
+        <w:ind w:left="1440"/>
+        <w:rPr>
+          <w:rFonts w:ascii="Arial" w:hAnsi="Arial" w:cs="Arial"/>
+          <w:sz w:val="20"/>
+          <w:szCs w:val="20"/>
+        </w:rPr>
+      </w:pPr>
     </w:p>
     <w:p>
       <w:pPr>
@@ -755,17 +1128,23 @@
         </w:numPr>
         <w:rPr>
           <w:rFonts w:ascii="Arial" w:hAnsi="Arial" w:cs="Arial"/>
+          <w:sz w:val="20"/>
+          <w:szCs w:val="20"/>
         </w:rPr>
       </w:pPr>
       <w:r>
         <w:rPr>
           <w:rFonts w:ascii="Segoe UI Emoji" w:hAnsi="Segoe UI Emoji" w:cs="Segoe UI Emoji"/>
+          <w:sz w:val="20"/>
+          <w:szCs w:val="20"/>
         </w:rPr>
         <w:t>📱</w:t>
       </w:r>
       <w:r>
         <w:rPr>
           <w:rFonts w:ascii="Arial" w:hAnsi="Arial" w:cs="Arial"/>
+          <w:sz w:val="20"/>
+          <w:szCs w:val="20"/>
         </w:rPr>
         <w:t> </w:t>
       </w:r>
@@ -774,15 +1153,40 @@
           <w:rFonts w:ascii="Arial" w:hAnsi="Arial" w:cs="Arial"/>
           <w:b/>
           <w:bCs/>
+          <w:sz w:val="20"/>
+          <w:szCs w:val="20"/>
         </w:rPr>
         <w:t>Responsive Design Tweaks</w:t>
       </w:r>
       <w:r>
         <w:rPr>
           <w:rFonts w:ascii="Arial" w:hAnsi="Arial" w:cs="Arial"/>
+          <w:sz w:val="20"/>
+          <w:szCs w:val="20"/>
         </w:rPr>
         <w:br/>
         <w:t>Ensured the site adapts gracefully to different screen sizes and devices.</w:t>
+      </w:r>
+    </w:p>
+    <w:p>
+      <w:pPr>
+        <w:numPr>
+          <w:ilvl w:val="1"/>
+          <w:numId w:val="2"/>
+        </w:numPr>
+        <w:rPr>
+          <w:rFonts w:ascii="Arial" w:hAnsi="Arial" w:cs="Arial"/>
+          <w:sz w:val="20"/>
+          <w:szCs w:val="20"/>
+        </w:rPr>
+      </w:pPr>
+      <w:r>
+        <w:rPr>
+          <w:rFonts w:ascii="Arial" w:hAnsi="Arial" w:cs="Arial"/>
+          <w:sz w:val="20"/>
+          <w:szCs w:val="20"/>
+        </w:rPr>
+        <w:t>Use of media queries for specific styling based on screen resolution.</w:t>
       </w:r>
     </w:p>
     <w:p>
@@ -793,17 +1197,23 @@
         </w:numPr>
         <w:rPr>
           <w:rFonts w:ascii="Arial" w:hAnsi="Arial" w:cs="Arial"/>
+          <w:sz w:val="20"/>
+          <w:szCs w:val="20"/>
         </w:rPr>
       </w:pPr>
       <w:r>
         <w:rPr>
           <w:rFonts w:ascii="Segoe UI Emoji" w:hAnsi="Segoe UI Emoji" w:cs="Segoe UI Emoji"/>
+          <w:sz w:val="20"/>
+          <w:szCs w:val="20"/>
         </w:rPr>
         <w:t>🧹</w:t>
       </w:r>
       <w:r>
         <w:rPr>
           <w:rFonts w:ascii="Arial" w:hAnsi="Arial" w:cs="Arial"/>
+          <w:sz w:val="20"/>
+          <w:szCs w:val="20"/>
         </w:rPr>
         <w:t> </w:t>
       </w:r>
@@ -812,12 +1222,16 @@
           <w:rFonts w:ascii="Arial" w:hAnsi="Arial" w:cs="Arial"/>
           <w:b/>
           <w:bCs/>
+          <w:sz w:val="20"/>
+          <w:szCs w:val="20"/>
         </w:rPr>
         <w:t>Code Cleanup and Semantic Improvements</w:t>
       </w:r>
       <w:r>
         <w:rPr>
           <w:rFonts w:ascii="Arial" w:hAnsi="Arial" w:cs="Arial"/>
+          <w:sz w:val="20"/>
+          <w:szCs w:val="20"/>
         </w:rPr>
         <w:br/>
         <w:t>Replaced generic tags with semantic HTML5 elements like &lt;header&gt;, &lt;nav&gt;, &lt;section&gt;, and &lt;footer&gt;.</w:t>
@@ -827,39 +1241,1083 @@
       <w:pPr>
         <w:rPr>
           <w:rFonts w:ascii="Arial" w:hAnsi="Arial" w:cs="Arial"/>
-        </w:rPr>
-      </w:pPr>
-      <w:r>
-        <w:rPr>
-          <w:rFonts w:ascii="Arial" w:hAnsi="Arial" w:cs="Arial"/>
-        </w:rPr>
-        <w:pict w14:anchorId="201077BD">
-          <v:rect id="_x0000_i1029" style="width:0;height:3pt" o:hralign="center" o:bullet="t" o:hrstd="t" o:hr="t" fillcolor="#a0a0a0" stroked="f"/>
-        </w:pict>
-      </w:r>
-    </w:p>
-    <w:p>
-      <w:pPr>
-        <w:rPr>
-          <w:rFonts w:ascii="Arial" w:hAnsi="Arial" w:cs="Arial"/>
-          <w:b/>
-          <w:bCs/>
-        </w:rPr>
-      </w:pPr>
-      <w:r>
+          <w:sz w:val="20"/>
+          <w:szCs w:val="20"/>
+        </w:rPr>
+      </w:pPr>
+    </w:p>
+    <w:p>
+      <w:pPr>
         <w:rPr>
           <w:rFonts w:ascii="Segoe UI Emoji" w:hAnsi="Segoe UI Emoji" w:cs="Segoe UI Emoji"/>
           <w:b/>
           <w:bCs/>
-        </w:rPr>
+          <w:sz w:val="20"/>
+          <w:szCs w:val="20"/>
+        </w:rPr>
+      </w:pPr>
+      <w:r>
+        <w:rPr>
+          <w:rFonts w:ascii="Segoe UI Emoji" w:hAnsi="Segoe UI Emoji" w:cs="Segoe UI Emoji"/>
+          <w:b/>
+          <w:bCs/>
+          <w:sz w:val="20"/>
+          <w:szCs w:val="20"/>
+        </w:rPr>
+        <w:br w:type="page"/>
+      </w:r>
+    </w:p>
+    <w:p>
+      <w:pPr>
+        <w:pStyle w:val="Heading2"/>
+      </w:pPr>
+      <w:r>
+        <w:rPr>
+          <w:rFonts w:ascii="Segoe UI Emoji" w:hAnsi="Segoe UI Emoji" w:cs="Segoe UI Emoji"/>
+        </w:rPr>
+        <w:lastRenderedPageBreak/>
+        <w:t>🔧</w:t>
+      </w:r>
+      <w:r>
+        <w:t xml:space="preserve"> Part 3: JavaScript &amp; Functionality Updates</w:t>
+      </w:r>
+    </w:p>
+    <w:p>
+      <w:pPr>
+        <w:pStyle w:val="ListParagraph"/>
+        <w:numPr>
+          <w:ilvl w:val="0"/>
+          <w:numId w:val="3"/>
+        </w:numPr>
+        <w:rPr>
+          <w:rFonts w:ascii="Arial" w:hAnsi="Arial" w:cs="Arial"/>
+          <w:b/>
+          <w:bCs/>
+          <w:sz w:val="20"/>
+          <w:szCs w:val="20"/>
+        </w:rPr>
+      </w:pPr>
+      <w:r>
+        <w:rPr>
+          <w:rFonts w:ascii="Arial" w:hAnsi="Arial" w:cs="Arial"/>
+          <w:b/>
+          <w:bCs/>
+          <w:sz w:val="20"/>
+          <w:szCs w:val="20"/>
+        </w:rPr>
+        <w:t>Contact Form Introduction on Contact Us page</w:t>
+      </w:r>
+    </w:p>
+    <w:p>
+      <w:pPr>
+        <w:pStyle w:val="ListParagraph"/>
+        <w:numPr>
+          <w:ilvl w:val="1"/>
+          <w:numId w:val="3"/>
+        </w:numPr>
+        <w:rPr>
+          <w:rFonts w:ascii="Arial" w:hAnsi="Arial" w:cs="Arial"/>
+          <w:b/>
+          <w:bCs/>
+          <w:sz w:val="20"/>
+          <w:szCs w:val="20"/>
+        </w:rPr>
+      </w:pPr>
+      <w:r>
+        <w:rPr>
+          <w:rFonts w:ascii="Arial" w:hAnsi="Arial" w:cs="Arial"/>
+          <w:sz w:val="20"/>
+          <w:szCs w:val="20"/>
+        </w:rPr>
+        <w:t>JavaScript</w:t>
+      </w:r>
+      <w:r>
+        <w:rPr>
+          <w:rFonts w:ascii="Arial" w:hAnsi="Arial" w:cs="Arial"/>
+          <w:sz w:val="20"/>
+          <w:szCs w:val="20"/>
+        </w:rPr>
+        <w:t xml:space="preserve"> functionality for </w:t>
+      </w:r>
+      <w:r>
+        <w:rPr>
+          <w:rFonts w:ascii="Arial" w:hAnsi="Arial" w:cs="Arial"/>
+          <w:sz w:val="20"/>
+          <w:szCs w:val="20"/>
+        </w:rPr>
+        <w:t>sending</w:t>
+      </w:r>
+      <w:r>
+        <w:rPr>
+          <w:rFonts w:ascii="Arial" w:hAnsi="Arial" w:cs="Arial"/>
+          <w:sz w:val="20"/>
+          <w:szCs w:val="20"/>
+        </w:rPr>
+        <w:t xml:space="preserve"> email, through integrations with emailjs.com</w:t>
+      </w:r>
+    </w:p>
+    <w:p>
+      <w:pPr>
+        <w:pStyle w:val="ListParagraph"/>
+        <w:numPr>
+          <w:ilvl w:val="1"/>
+          <w:numId w:val="3"/>
+        </w:numPr>
+        <w:rPr>
+          <w:rFonts w:ascii="Arial" w:hAnsi="Arial" w:cs="Arial"/>
+          <w:b/>
+          <w:bCs/>
+          <w:sz w:val="20"/>
+          <w:szCs w:val="20"/>
+        </w:rPr>
+      </w:pPr>
+      <w:r>
+        <w:rPr>
+          <w:rFonts w:ascii="Arial" w:hAnsi="Arial" w:cs="Arial"/>
+          <w:sz w:val="20"/>
+          <w:szCs w:val="20"/>
+        </w:rPr>
+        <w:t>Changed file structure, but adding hyphen – in the file name</w:t>
+      </w:r>
+    </w:p>
+    <w:p>
+      <w:pPr>
+        <w:pStyle w:val="ListParagraph"/>
+        <w:numPr>
+          <w:ilvl w:val="1"/>
+          <w:numId w:val="3"/>
+        </w:numPr>
+        <w:rPr>
+          <w:rFonts w:ascii="Arial" w:hAnsi="Arial" w:cs="Arial"/>
+          <w:b/>
+          <w:bCs/>
+          <w:sz w:val="20"/>
+          <w:szCs w:val="20"/>
+        </w:rPr>
+      </w:pPr>
+      <w:r>
+        <w:rPr>
+          <w:rFonts w:ascii="Arial" w:hAnsi="Arial" w:cs="Arial"/>
+          <w:sz w:val="20"/>
+          <w:szCs w:val="20"/>
+        </w:rPr>
+        <w:t>Some Capitalizations on the words.</w:t>
+      </w:r>
+    </w:p>
+    <w:p>
+      <w:pPr>
+        <w:pStyle w:val="ListParagraph"/>
+        <w:ind w:left="1440"/>
+        <w:rPr>
+          <w:rFonts w:ascii="Arial" w:hAnsi="Arial" w:cs="Arial"/>
+          <w:b/>
+          <w:bCs/>
+          <w:sz w:val="20"/>
+          <w:szCs w:val="20"/>
+        </w:rPr>
+      </w:pPr>
+    </w:p>
+    <w:p>
+      <w:pPr>
+        <w:pStyle w:val="ListParagraph"/>
+        <w:numPr>
+          <w:ilvl w:val="0"/>
+          <w:numId w:val="3"/>
+        </w:numPr>
+        <w:rPr>
+          <w:rFonts w:ascii="Arial" w:hAnsi="Arial" w:cs="Arial"/>
+          <w:b/>
+          <w:bCs/>
+          <w:sz w:val="20"/>
+          <w:szCs w:val="20"/>
+        </w:rPr>
+      </w:pPr>
+      <w:r>
+        <w:rPr>
+          <w:rFonts w:ascii="Arial" w:hAnsi="Arial" w:cs="Arial"/>
+          <w:b/>
+          <w:bCs/>
+          <w:sz w:val="20"/>
+          <w:szCs w:val="20"/>
+        </w:rPr>
+        <w:t xml:space="preserve">About </w:t>
+      </w:r>
+      <w:r>
+        <w:rPr>
+          <w:rFonts w:ascii="Arial" w:hAnsi="Arial" w:cs="Arial"/>
+          <w:b/>
+          <w:bCs/>
+          <w:sz w:val="20"/>
+          <w:szCs w:val="20"/>
+        </w:rPr>
+        <w:t>Us</w:t>
+      </w:r>
+      <w:r>
+        <w:rPr>
+          <w:rFonts w:ascii="Arial" w:hAnsi="Arial" w:cs="Arial"/>
+          <w:b/>
+          <w:bCs/>
+          <w:sz w:val="20"/>
+          <w:szCs w:val="20"/>
+        </w:rPr>
+        <w:t xml:space="preserve"> changes</w:t>
+      </w:r>
+    </w:p>
+    <w:p>
+      <w:pPr>
+        <w:pStyle w:val="ListParagraph"/>
+        <w:numPr>
+          <w:ilvl w:val="1"/>
+          <w:numId w:val="3"/>
+        </w:numPr>
+        <w:rPr>
+          <w:rFonts w:ascii="Arial" w:hAnsi="Arial" w:cs="Arial"/>
+          <w:b/>
+          <w:bCs/>
+          <w:sz w:val="20"/>
+          <w:szCs w:val="20"/>
+        </w:rPr>
+      </w:pPr>
+      <w:r>
+        <w:rPr>
+          <w:rFonts w:ascii="Arial" w:hAnsi="Arial" w:cs="Arial"/>
+          <w:sz w:val="20"/>
+          <w:szCs w:val="20"/>
+        </w:rPr>
+        <w:t>Changed file structure, but adding hyphen – in the file name</w:t>
+      </w:r>
+    </w:p>
+    <w:p>
+      <w:pPr>
+        <w:pStyle w:val="ListParagraph"/>
+        <w:ind w:left="1440"/>
+        <w:rPr>
+          <w:rFonts w:ascii="Arial" w:hAnsi="Arial" w:cs="Arial"/>
+          <w:b/>
+          <w:bCs/>
+          <w:sz w:val="20"/>
+          <w:szCs w:val="20"/>
+        </w:rPr>
+      </w:pPr>
+    </w:p>
+    <w:p>
+      <w:pPr>
+        <w:pStyle w:val="ListParagraph"/>
+        <w:numPr>
+          <w:ilvl w:val="0"/>
+          <w:numId w:val="3"/>
+        </w:numPr>
+        <w:rPr>
+          <w:rFonts w:ascii="Arial" w:hAnsi="Arial" w:cs="Arial"/>
+          <w:b/>
+          <w:bCs/>
+          <w:sz w:val="20"/>
+          <w:szCs w:val="20"/>
+        </w:rPr>
+      </w:pPr>
+      <w:r>
+        <w:rPr>
+          <w:rFonts w:ascii="Arial" w:hAnsi="Arial" w:cs="Arial"/>
+          <w:b/>
+          <w:bCs/>
+          <w:sz w:val="20"/>
+          <w:szCs w:val="20"/>
+        </w:rPr>
+        <w:t>Home page (index.html)</w:t>
+      </w:r>
+    </w:p>
+    <w:p>
+      <w:pPr>
+        <w:pStyle w:val="ListParagraph"/>
+        <w:numPr>
+          <w:ilvl w:val="1"/>
+          <w:numId w:val="3"/>
+        </w:numPr>
+        <w:rPr>
+          <w:rFonts w:ascii="Arial" w:hAnsi="Arial" w:cs="Arial"/>
+          <w:b/>
+          <w:bCs/>
+          <w:sz w:val="20"/>
+          <w:szCs w:val="20"/>
+        </w:rPr>
+      </w:pPr>
+      <w:r>
+        <w:rPr>
+          <w:rFonts w:ascii="Arial" w:hAnsi="Arial" w:cs="Arial"/>
+          <w:sz w:val="20"/>
+          <w:szCs w:val="20"/>
+        </w:rPr>
+        <w:t xml:space="preserve">Changed </w:t>
+      </w:r>
+      <w:r>
+        <w:rPr>
+          <w:rFonts w:ascii="Arial" w:hAnsi="Arial" w:cs="Arial"/>
+          <w:sz w:val="20"/>
+          <w:szCs w:val="20"/>
+        </w:rPr>
+        <w:t xml:space="preserve">change to </w:t>
+      </w:r>
+      <w:r>
+        <w:rPr>
+          <w:rFonts w:ascii="Arial" w:hAnsi="Arial" w:cs="Arial"/>
+          <w:sz w:val="20"/>
+          <w:szCs w:val="20"/>
+        </w:rPr>
+        <w:t>file structure</w:t>
+      </w:r>
+      <w:r>
+        <w:rPr>
+          <w:rFonts w:ascii="Arial" w:hAnsi="Arial" w:cs="Arial"/>
+          <w:sz w:val="20"/>
+          <w:szCs w:val="20"/>
+        </w:rPr>
+        <w:t xml:space="preserve">, </w:t>
+      </w:r>
+      <w:r>
+        <w:rPr>
+          <w:rFonts w:ascii="Arial" w:hAnsi="Arial" w:cs="Arial"/>
+          <w:sz w:val="20"/>
+          <w:szCs w:val="20"/>
+        </w:rPr>
+        <w:t>the file name</w:t>
+      </w:r>
+      <w:r>
+        <w:rPr>
+          <w:rFonts w:ascii="Arial" w:hAnsi="Arial" w:cs="Arial"/>
+          <w:sz w:val="20"/>
+          <w:szCs w:val="20"/>
+        </w:rPr>
+        <w:t xml:space="preserve"> is now </w:t>
+      </w:r>
+      <w:r>
+        <w:rPr>
+          <w:rFonts w:ascii="Arial" w:hAnsi="Arial" w:cs="Arial"/>
+          <w:b/>
+          <w:bCs/>
+          <w:sz w:val="20"/>
+          <w:szCs w:val="20"/>
+        </w:rPr>
+        <w:t>index.html</w:t>
+      </w:r>
+    </w:p>
+    <w:p>
+      <w:pPr>
+        <w:pStyle w:val="ListParagraph"/>
+        <w:ind w:left="1440"/>
+        <w:rPr>
+          <w:rFonts w:ascii="Arial" w:hAnsi="Arial" w:cs="Arial"/>
+          <w:b/>
+          <w:bCs/>
+          <w:sz w:val="20"/>
+          <w:szCs w:val="20"/>
+        </w:rPr>
+      </w:pPr>
+    </w:p>
+    <w:p>
+      <w:pPr>
+        <w:pStyle w:val="ListParagraph"/>
+        <w:numPr>
+          <w:ilvl w:val="0"/>
+          <w:numId w:val="3"/>
+        </w:numPr>
+        <w:rPr>
+          <w:rFonts w:ascii="Arial" w:hAnsi="Arial" w:cs="Arial"/>
+          <w:b/>
+          <w:bCs/>
+          <w:sz w:val="20"/>
+          <w:szCs w:val="20"/>
+        </w:rPr>
+      </w:pPr>
+      <w:r>
+        <w:rPr>
+          <w:rFonts w:ascii="Arial" w:hAnsi="Arial" w:cs="Arial"/>
+          <w:b/>
+          <w:bCs/>
+          <w:sz w:val="20"/>
+          <w:szCs w:val="20"/>
+        </w:rPr>
+        <w:t>Food and Beverages</w:t>
+      </w:r>
+    </w:p>
+    <w:p>
+      <w:pPr>
+        <w:pStyle w:val="ListParagraph"/>
+        <w:numPr>
+          <w:ilvl w:val="1"/>
+          <w:numId w:val="3"/>
+        </w:numPr>
+        <w:rPr>
+          <w:rFonts w:ascii="Arial" w:hAnsi="Arial" w:cs="Arial"/>
+          <w:b/>
+          <w:bCs/>
+          <w:sz w:val="20"/>
+          <w:szCs w:val="20"/>
+        </w:rPr>
+      </w:pPr>
+      <w:r>
+        <w:rPr>
+          <w:rFonts w:ascii="Arial" w:hAnsi="Arial" w:cs="Arial"/>
+          <w:sz w:val="20"/>
+          <w:szCs w:val="20"/>
+        </w:rPr>
+        <w:t xml:space="preserve">Changed file structure, </w:t>
+      </w:r>
+      <w:r>
+        <w:rPr>
+          <w:rFonts w:ascii="Arial" w:hAnsi="Arial" w:cs="Arial"/>
+          <w:sz w:val="20"/>
+          <w:szCs w:val="20"/>
+        </w:rPr>
+        <w:t xml:space="preserve">and added a </w:t>
+      </w:r>
+      <w:r>
+        <w:rPr>
+          <w:rFonts w:ascii="Arial" w:hAnsi="Arial" w:cs="Arial"/>
+          <w:sz w:val="20"/>
+          <w:szCs w:val="20"/>
+        </w:rPr>
+        <w:t>hyphen – in the file name</w:t>
+      </w:r>
+    </w:p>
+    <w:p>
+      <w:pPr>
+        <w:pStyle w:val="ListParagraph"/>
+        <w:numPr>
+          <w:ilvl w:val="1"/>
+          <w:numId w:val="3"/>
+        </w:numPr>
+        <w:rPr>
+          <w:rFonts w:ascii="Arial" w:hAnsi="Arial" w:cs="Arial"/>
+          <w:b/>
+          <w:bCs/>
+          <w:sz w:val="20"/>
+          <w:szCs w:val="20"/>
+        </w:rPr>
+      </w:pPr>
+      <w:r>
+        <w:rPr>
+          <w:rFonts w:ascii="Arial" w:hAnsi="Arial" w:cs="Arial"/>
+          <w:sz w:val="20"/>
+          <w:szCs w:val="20"/>
+        </w:rPr>
+        <w:t>Some Capitalization on this page also</w:t>
+      </w:r>
+    </w:p>
+    <w:p>
+      <w:pPr>
+        <w:pStyle w:val="ListParagraph"/>
+        <w:ind w:left="1440"/>
+        <w:rPr>
+          <w:rFonts w:ascii="Arial" w:hAnsi="Arial" w:cs="Arial"/>
+          <w:b/>
+          <w:bCs/>
+          <w:sz w:val="20"/>
+          <w:szCs w:val="20"/>
+        </w:rPr>
+      </w:pPr>
+    </w:p>
+    <w:p>
+      <w:pPr>
+        <w:pStyle w:val="ListParagraph"/>
+        <w:numPr>
+          <w:ilvl w:val="0"/>
+          <w:numId w:val="3"/>
+        </w:numPr>
+        <w:rPr>
+          <w:rFonts w:ascii="Arial" w:hAnsi="Arial" w:cs="Arial"/>
+          <w:b/>
+          <w:bCs/>
+          <w:sz w:val="20"/>
+          <w:szCs w:val="20"/>
+        </w:rPr>
+      </w:pPr>
+      <w:r>
+        <w:rPr>
+          <w:rFonts w:ascii="Arial" w:hAnsi="Arial" w:cs="Arial"/>
+          <w:b/>
+          <w:bCs/>
+          <w:sz w:val="20"/>
+          <w:szCs w:val="20"/>
+        </w:rPr>
+        <w:t>Past &amp; Upcoming events</w:t>
+      </w:r>
+    </w:p>
+    <w:p>
+      <w:pPr>
+        <w:pStyle w:val="ListParagraph"/>
+        <w:numPr>
+          <w:ilvl w:val="1"/>
+          <w:numId w:val="3"/>
+        </w:numPr>
+        <w:rPr>
+          <w:rFonts w:ascii="Arial" w:hAnsi="Arial" w:cs="Arial"/>
+          <w:b/>
+          <w:bCs/>
+          <w:sz w:val="20"/>
+          <w:szCs w:val="20"/>
+        </w:rPr>
+      </w:pPr>
+      <w:r>
+        <w:rPr>
+          <w:rFonts w:ascii="Arial" w:hAnsi="Arial" w:cs="Arial"/>
+          <w:sz w:val="20"/>
+          <w:szCs w:val="20"/>
+        </w:rPr>
+        <w:t>Changed file structure, but adding hyphen – in the file name</w:t>
+      </w:r>
+    </w:p>
+    <w:p>
+      <w:pPr>
+        <w:pStyle w:val="ListParagraph"/>
+        <w:ind w:left="1440"/>
+        <w:rPr>
+          <w:rFonts w:ascii="Arial" w:hAnsi="Arial" w:cs="Arial"/>
+          <w:b/>
+          <w:bCs/>
+          <w:sz w:val="20"/>
+          <w:szCs w:val="20"/>
+        </w:rPr>
+      </w:pPr>
+      <w:r>
+        <w:rPr>
+          <w:rFonts w:ascii="Arial" w:hAnsi="Arial" w:cs="Arial"/>
+          <w:sz w:val="20"/>
+          <w:szCs w:val="20"/>
+        </w:rPr>
+        <w:t xml:space="preserve">                                                                                                                                                                                                                                                                                                                                                                                                                                                                                                                                                                                                                                                                                                                                                                                                                                                                                                                                                                                                                                                                                                                                                 </w:t>
+      </w:r>
+    </w:p>
+    <w:p>
+      <w:pPr>
+        <w:pStyle w:val="ListParagraph"/>
+        <w:numPr>
+          <w:ilvl w:val="0"/>
+          <w:numId w:val="3"/>
+        </w:numPr>
+        <w:rPr>
+          <w:rFonts w:ascii="Arial" w:hAnsi="Arial" w:cs="Arial"/>
+          <w:b/>
+          <w:bCs/>
+          <w:sz w:val="20"/>
+          <w:szCs w:val="20"/>
+        </w:rPr>
+      </w:pPr>
+      <w:r>
+        <w:rPr>
+          <w:rFonts w:ascii="Arial" w:hAnsi="Arial" w:cs="Arial"/>
+          <w:b/>
+          <w:bCs/>
+          <w:sz w:val="20"/>
+          <w:szCs w:val="20"/>
+        </w:rPr>
+        <w:t>General changes</w:t>
+      </w:r>
+    </w:p>
+    <w:p>
+      <w:pPr>
+        <w:pStyle w:val="ListParagraph"/>
+        <w:numPr>
+          <w:ilvl w:val="1"/>
+          <w:numId w:val="3"/>
+        </w:numPr>
+        <w:rPr>
+          <w:rFonts w:ascii="Arial" w:hAnsi="Arial" w:cs="Arial"/>
+          <w:b/>
+          <w:bCs/>
+          <w:sz w:val="20"/>
+          <w:szCs w:val="20"/>
+        </w:rPr>
+      </w:pPr>
+      <w:r>
+        <w:rPr>
+          <w:rFonts w:ascii="Arial" w:hAnsi="Arial" w:cs="Arial"/>
+          <w:b/>
+          <w:bCs/>
+          <w:sz w:val="20"/>
+          <w:szCs w:val="20"/>
+        </w:rPr>
+        <w:t xml:space="preserve">SEO </w:t>
+      </w:r>
+      <w:r>
+        <w:rPr>
+          <w:rFonts w:ascii="Arial" w:hAnsi="Arial" w:cs="Arial"/>
+          <w:sz w:val="20"/>
+          <w:szCs w:val="20"/>
+        </w:rPr>
+        <w:t>Optimization – introduced meta tags for description</w:t>
+      </w:r>
+    </w:p>
+    <w:p>
+      <w:pPr>
+        <w:pStyle w:val="ListParagraph"/>
+        <w:numPr>
+          <w:ilvl w:val="1"/>
+          <w:numId w:val="3"/>
+        </w:numPr>
+        <w:rPr>
+          <w:rFonts w:ascii="Arial" w:hAnsi="Arial" w:cs="Arial"/>
+          <w:sz w:val="20"/>
+          <w:szCs w:val="20"/>
+        </w:rPr>
+      </w:pPr>
+      <w:r>
+        <w:rPr>
+          <w:rFonts w:ascii="Arial" w:hAnsi="Arial" w:cs="Arial"/>
+          <w:sz w:val="20"/>
+          <w:szCs w:val="20"/>
+        </w:rPr>
+        <w:t>Some Capitalization on this page also</w:t>
+      </w:r>
+    </w:p>
+    <w:p>
+      <w:pPr>
+        <w:pStyle w:val="ListParagraph"/>
+        <w:rPr>
+          <w:rFonts w:ascii="Arial" w:hAnsi="Arial" w:cs="Arial"/>
+          <w:sz w:val="20"/>
+          <w:szCs w:val="20"/>
+        </w:rPr>
+      </w:pPr>
+    </w:p>
+    <w:p>
+      <w:pPr>
+        <w:rPr>
+          <w:rFonts w:ascii="Arial" w:hAnsi="Arial" w:cs="Arial"/>
+          <w:sz w:val="20"/>
+          <w:szCs w:val="20"/>
+        </w:rPr>
+      </w:pPr>
+    </w:p>
+    <w:p>
+      <w:pPr>
+        <w:pStyle w:val="ListParagraph"/>
+        <w:numPr>
+          <w:ilvl w:val="0"/>
+          <w:numId w:val="3"/>
+        </w:numPr>
+        <w:rPr>
+          <w:rFonts w:ascii="Arial" w:hAnsi="Arial" w:cs="Arial"/>
+          <w:sz w:val="20"/>
+          <w:szCs w:val="20"/>
+        </w:rPr>
+      </w:pPr>
+      <w:proofErr w:type="gramStart"/>
+      <w:r>
+        <w:rPr>
+          <w:rFonts w:ascii="Arial" w:hAnsi="Arial" w:cs="Arial"/>
+          <w:b/>
+          <w:bCs/>
+          <w:sz w:val="20"/>
+          <w:szCs w:val="20"/>
+        </w:rPr>
+        <w:t>Form</w:t>
+      </w:r>
+      <w:proofErr w:type="gramEnd"/>
+      <w:r>
+        <w:rPr>
+          <w:rFonts w:ascii="Arial" w:hAnsi="Arial" w:cs="Arial"/>
+          <w:b/>
+          <w:bCs/>
+          <w:sz w:val="20"/>
+          <w:szCs w:val="20"/>
+        </w:rPr>
+        <w:t xml:space="preserve"> Validation</w:t>
+      </w:r>
+      <w:r>
+        <w:rPr>
+          <w:rFonts w:ascii="Arial" w:hAnsi="Arial" w:cs="Arial"/>
+          <w:sz w:val="20"/>
+          <w:szCs w:val="20"/>
+        </w:rPr>
+        <w:t xml:space="preserve"> </w:t>
+      </w:r>
+    </w:p>
+    <w:p>
+      <w:pPr>
+        <w:pStyle w:val="ListParagraph"/>
+        <w:numPr>
+          <w:ilvl w:val="1"/>
+          <w:numId w:val="3"/>
+        </w:numPr>
+        <w:rPr>
+          <w:rFonts w:ascii="Arial" w:hAnsi="Arial" w:cs="Arial"/>
+          <w:sz w:val="20"/>
+          <w:szCs w:val="20"/>
+        </w:rPr>
+      </w:pPr>
+      <w:r>
+        <w:rPr>
+          <w:rFonts w:ascii="Arial" w:hAnsi="Arial" w:cs="Arial"/>
+          <w:sz w:val="20"/>
+          <w:szCs w:val="20"/>
+        </w:rPr>
+        <w:t xml:space="preserve">Added </w:t>
+      </w:r>
+      <w:r>
+        <w:rPr>
+          <w:rFonts w:ascii="Arial" w:hAnsi="Arial" w:cs="Arial"/>
+          <w:sz w:val="20"/>
+          <w:szCs w:val="20"/>
+        </w:rPr>
+        <w:t>required attribute on</w:t>
+      </w:r>
+      <w:r>
+        <w:rPr>
+          <w:rFonts w:ascii="Arial" w:hAnsi="Arial" w:cs="Arial"/>
+          <w:sz w:val="20"/>
+          <w:szCs w:val="20"/>
+        </w:rPr>
+        <w:t xml:space="preserve"> </w:t>
+      </w:r>
+      <w:r>
+        <w:rPr>
+          <w:rFonts w:ascii="Arial" w:hAnsi="Arial" w:cs="Arial"/>
+          <w:sz w:val="20"/>
+          <w:szCs w:val="20"/>
+        </w:rPr>
+        <w:t xml:space="preserve">the </w:t>
+      </w:r>
+      <w:r>
+        <w:rPr>
+          <w:rFonts w:ascii="Arial" w:hAnsi="Arial" w:cs="Arial"/>
+          <w:sz w:val="20"/>
+          <w:szCs w:val="20"/>
+        </w:rPr>
+        <w:t>input</w:t>
+      </w:r>
+      <w:r>
+        <w:rPr>
+          <w:rFonts w:ascii="Arial" w:hAnsi="Arial" w:cs="Arial"/>
+          <w:sz w:val="20"/>
+          <w:szCs w:val="20"/>
+        </w:rPr>
+        <w:t xml:space="preserve"> that validates</w:t>
+      </w:r>
+      <w:r>
+        <w:rPr>
+          <w:rFonts w:ascii="Arial" w:hAnsi="Arial" w:cs="Arial"/>
+          <w:sz w:val="20"/>
+          <w:szCs w:val="20"/>
+        </w:rPr>
+        <w:t xml:space="preserve"> with clear error messages, ensuring users get instant feedback before submission.</w:t>
+      </w:r>
+    </w:p>
+    <w:p>
+      <w:pPr>
+        <w:pStyle w:val="ListParagraph"/>
+        <w:rPr>
+          <w:rFonts w:ascii="Arial" w:hAnsi="Arial" w:cs="Arial"/>
+          <w:sz w:val="20"/>
+          <w:szCs w:val="20"/>
+        </w:rPr>
+      </w:pPr>
+      <w:r>
+        <w:rPr>
+          <w:rFonts w:ascii="Arial" w:hAnsi="Arial" w:cs="Arial"/>
+          <w:sz w:val="20"/>
+          <w:szCs w:val="20"/>
+        </w:rPr>
+        <w:t>Example:</w:t>
+      </w:r>
+    </w:p>
+    <w:p>
+      <w:pPr>
+        <w:pStyle w:val="ListParagraph"/>
+        <w:rPr>
+          <w:rFonts w:ascii="Arial" w:hAnsi="Arial" w:cs="Arial"/>
+          <w:sz w:val="20"/>
+          <w:szCs w:val="20"/>
+        </w:rPr>
+      </w:pPr>
+      <w:r>
+        <w:rPr>
+          <w:rFonts w:ascii="Arial" w:hAnsi="Arial" w:cs="Arial"/>
+          <w:sz w:val="20"/>
+          <w:szCs w:val="20"/>
+        </w:rPr>
+        <w:drawing>
+          <wp:inline distT="0" distB="0" distL="0" distR="0" wp14:anchorId="17CBC08B" wp14:editId="4C5A8AAC">
+            <wp:extent cx="5677692" cy="1228896"/>
+            <wp:effectExtent l="0" t="0" r="0" b="9525"/>
+            <wp:docPr id="678595129" name="Picture 1" descr="A screenshot of a computer&#10;&#10;AI-generated content may be incorrect."/>
+            <wp:cNvGraphicFramePr>
+              <a:graphicFrameLocks xmlns:a="http://schemas.openxmlformats.org/drawingml/2006/main" noChangeAspect="1"/>
+            </wp:cNvGraphicFramePr>
+            <a:graphic xmlns:a="http://schemas.openxmlformats.org/drawingml/2006/main">
+              <a:graphicData uri="http://schemas.openxmlformats.org/drawingml/2006/picture">
+                <pic:pic xmlns:pic="http://schemas.openxmlformats.org/drawingml/2006/picture">
+                  <pic:nvPicPr>
+                    <pic:cNvPr id="678595129" name="Picture 1" descr="A screenshot of a computer&#10;&#10;AI-generated content may be incorrect."/>
+                    <pic:cNvPicPr/>
+                  </pic:nvPicPr>
+                  <pic:blipFill>
+                    <a:blip r:embed="rId6"/>
+                    <a:stretch>
+                      <a:fillRect/>
+                    </a:stretch>
+                  </pic:blipFill>
+                  <pic:spPr>
+                    <a:xfrm>
+                      <a:off x="0" y="0"/>
+                      <a:ext cx="5677692" cy="1228896"/>
+                    </a:xfrm>
+                    <a:prstGeom prst="rect">
+                      <a:avLst/>
+                    </a:prstGeom>
+                  </pic:spPr>
+                </pic:pic>
+              </a:graphicData>
+            </a:graphic>
+          </wp:inline>
+        </w:drawing>
+      </w:r>
+    </w:p>
+    <w:p>
+      <w:pPr>
+        <w:ind w:firstLine="360"/>
+        <w:rPr>
+          <w:rFonts w:ascii="Arial" w:hAnsi="Arial" w:cs="Arial"/>
+          <w:sz w:val="20"/>
+          <w:szCs w:val="20"/>
+        </w:rPr>
+      </w:pPr>
+      <w:r>
+        <w:rPr>
+          <w:rFonts w:ascii="Arial" w:hAnsi="Arial" w:cs="Arial"/>
+          <w:noProof/>
+          <w:sz w:val="20"/>
+          <w:szCs w:val="20"/>
+        </w:rPr>
+        <w:drawing>
+          <wp:inline distT="0" distB="0" distL="0" distR="0" wp14:anchorId="77A1AC19" wp14:editId="7A3B7B26">
+            <wp:extent cx="5939790" cy="1149350"/>
+            <wp:effectExtent l="0" t="0" r="3810" b="0"/>
+            <wp:docPr id="151399030" name="Picture 2"/>
+            <wp:cNvGraphicFramePr>
+              <a:graphicFrameLocks xmlns:a="http://schemas.openxmlformats.org/drawingml/2006/main" noChangeAspect="1"/>
+            </wp:cNvGraphicFramePr>
+            <a:graphic xmlns:a="http://schemas.openxmlformats.org/drawingml/2006/main">
+              <a:graphicData uri="http://schemas.openxmlformats.org/drawingml/2006/picture">
+                <pic:pic xmlns:pic="http://schemas.openxmlformats.org/drawingml/2006/picture">
+                  <pic:nvPicPr>
+                    <pic:cNvPr id="0" name="Picture 53"/>
+                    <pic:cNvPicPr>
+                      <a:picLocks noChangeAspect="1" noChangeArrowheads="1"/>
+                    </pic:cNvPicPr>
+                  </pic:nvPicPr>
+                  <pic:blipFill>
+                    <a:blip r:embed="rId7">
+                      <a:extLst>
+                        <a:ext uri="{28A0092B-C50C-407E-A947-70E740481C1C}">
+                          <a14:useLocalDpi xmlns:a14="http://schemas.microsoft.com/office/drawing/2010/main" val="0"/>
+                        </a:ext>
+                      </a:extLst>
+                    </a:blip>
+                    <a:srcRect/>
+                    <a:stretch>
+                      <a:fillRect/>
+                    </a:stretch>
+                  </pic:blipFill>
+                  <pic:spPr bwMode="auto">
+                    <a:xfrm>
+                      <a:off x="0" y="0"/>
+                      <a:ext cx="5939790" cy="1149350"/>
+                    </a:xfrm>
+                    <a:prstGeom prst="rect">
+                      <a:avLst/>
+                    </a:prstGeom>
+                    <a:noFill/>
+                    <a:ln>
+                      <a:noFill/>
+                    </a:ln>
+                  </pic:spPr>
+                </pic:pic>
+              </a:graphicData>
+            </a:graphic>
+          </wp:inline>
+        </w:drawing>
+      </w:r>
+    </w:p>
+    <w:p>
+      <w:pPr>
+        <w:ind w:firstLine="360"/>
+        <w:rPr>
+          <w:rFonts w:ascii="Arial" w:hAnsi="Arial" w:cs="Arial"/>
+          <w:sz w:val="20"/>
+          <w:szCs w:val="20"/>
+        </w:rPr>
+      </w:pPr>
+    </w:p>
+    <w:p>
+      <w:pPr>
+        <w:ind w:firstLine="360"/>
+        <w:rPr>
+          <w:rFonts w:ascii="Arial" w:hAnsi="Arial" w:cs="Arial"/>
+          <w:sz w:val="20"/>
+          <w:szCs w:val="20"/>
+        </w:rPr>
+      </w:pPr>
+    </w:p>
+    <w:p>
+      <w:pPr>
+        <w:numPr>
+          <w:ilvl w:val="0"/>
+          <w:numId w:val="3"/>
+        </w:numPr>
+        <w:rPr>
+          <w:rFonts w:ascii="Arial" w:hAnsi="Arial" w:cs="Arial"/>
+          <w:sz w:val="20"/>
+          <w:szCs w:val="20"/>
+        </w:rPr>
+      </w:pPr>
+      <w:r>
+        <w:rPr>
+          <w:rFonts w:ascii="Arial" w:hAnsi="Arial" w:cs="Arial"/>
+          <w:b/>
+          <w:bCs/>
+          <w:sz w:val="20"/>
+          <w:szCs w:val="20"/>
+        </w:rPr>
+        <w:t>Interactive Elements</w:t>
+      </w:r>
+    </w:p>
+    <w:p>
+      <w:pPr>
+        <w:numPr>
+          <w:ilvl w:val="1"/>
+          <w:numId w:val="3"/>
+        </w:numPr>
+        <w:rPr>
+          <w:rFonts w:ascii="Arial" w:hAnsi="Arial" w:cs="Arial"/>
+          <w:sz w:val="20"/>
+          <w:szCs w:val="20"/>
+        </w:rPr>
+      </w:pPr>
+      <w:r>
+        <w:rPr>
+          <w:rFonts w:ascii="Arial" w:hAnsi="Arial" w:cs="Arial"/>
+          <w:sz w:val="20"/>
+          <w:szCs w:val="20"/>
+        </w:rPr>
+        <w:t xml:space="preserve"> Introduced hover and click effects on buttons and cards to make the interface feel more responsive and engaging.</w:t>
+      </w:r>
+    </w:p>
+    <w:p>
+      <w:pPr>
+        <w:pStyle w:val="ListParagraph"/>
+        <w:numPr>
+          <w:ilvl w:val="1"/>
+          <w:numId w:val="3"/>
+        </w:numPr>
+        <w:rPr>
+          <w:rFonts w:ascii="Arial" w:hAnsi="Arial" w:cs="Arial"/>
+          <w:sz w:val="20"/>
+          <w:szCs w:val="20"/>
+        </w:rPr>
+      </w:pPr>
+      <w:r>
+        <w:rPr>
+          <w:rFonts w:ascii="Arial" w:hAnsi="Arial" w:cs="Arial"/>
+          <w:sz w:val="20"/>
+          <w:szCs w:val="20"/>
+        </w:rPr>
+        <w:t>Introduction of Java</w:t>
+      </w:r>
+      <w:r>
+        <w:rPr>
+          <w:rFonts w:ascii="Arial" w:hAnsi="Arial" w:cs="Arial"/>
+          <w:sz w:val="20"/>
+          <w:szCs w:val="20"/>
+        </w:rPr>
+        <w:t>S</w:t>
+      </w:r>
+      <w:r>
+        <w:rPr>
+          <w:rFonts w:ascii="Arial" w:hAnsi="Arial" w:cs="Arial"/>
+          <w:sz w:val="20"/>
+          <w:szCs w:val="20"/>
+        </w:rPr>
+        <w:t>cript in different parts of the website</w:t>
+      </w:r>
+    </w:p>
+    <w:p>
+      <w:pPr>
+        <w:pStyle w:val="ListParagraph"/>
+        <w:numPr>
+          <w:ilvl w:val="1"/>
+          <w:numId w:val="3"/>
+        </w:numPr>
+        <w:rPr>
+          <w:rFonts w:ascii="Segoe UI Emoji" w:hAnsi="Segoe UI Emoji" w:cs="Segoe UI Emoji"/>
+          <w:b/>
+          <w:bCs/>
+          <w:sz w:val="20"/>
+          <w:szCs w:val="20"/>
+        </w:rPr>
+      </w:pPr>
+      <w:r>
+        <w:rPr>
+          <w:rFonts w:ascii="Arial" w:hAnsi="Arial" w:cs="Arial"/>
+          <w:sz w:val="20"/>
+          <w:szCs w:val="20"/>
+        </w:rPr>
+        <w:t>M</w:t>
+      </w:r>
+      <w:r>
+        <w:rPr>
+          <w:rFonts w:ascii="Arial" w:hAnsi="Arial" w:cs="Arial"/>
+          <w:sz w:val="20"/>
+          <w:szCs w:val="20"/>
+        </w:rPr>
+        <w:t xml:space="preserve">aking buttons and cards interactive and animated for </w:t>
+      </w:r>
+      <w:r>
+        <w:rPr>
+          <w:rFonts w:ascii="Arial" w:hAnsi="Arial" w:cs="Arial"/>
+          <w:sz w:val="20"/>
+          <w:szCs w:val="20"/>
+        </w:rPr>
+        <w:t xml:space="preserve">a better </w:t>
+      </w:r>
+      <w:r>
+        <w:rPr>
+          <w:rFonts w:ascii="Arial" w:hAnsi="Arial" w:cs="Arial"/>
+          <w:sz w:val="20"/>
+          <w:szCs w:val="20"/>
+        </w:rPr>
+        <w:t>user experience</w:t>
+      </w:r>
+      <w:r>
+        <w:rPr>
+          <w:rFonts w:ascii="Arial" w:hAnsi="Arial" w:cs="Arial"/>
+          <w:sz w:val="20"/>
+          <w:szCs w:val="20"/>
+        </w:rPr>
+        <w:t>.</w:t>
+      </w:r>
+      <w:r>
+        <w:rPr>
+          <w:rFonts w:ascii="Segoe UI Emoji" w:hAnsi="Segoe UI Emoji" w:cs="Segoe UI Emoji"/>
+          <w:b/>
+          <w:bCs/>
+          <w:sz w:val="20"/>
+          <w:szCs w:val="20"/>
+        </w:rPr>
+        <w:br w:type="page"/>
+      </w:r>
+    </w:p>
+    <w:p>
+      <w:pPr>
+        <w:pStyle w:val="Heading2"/>
+      </w:pPr>
+      <w:r>
+        <w:rPr>
+          <w:rFonts w:ascii="Segoe UI Emoji" w:hAnsi="Segoe UI Emoji" w:cs="Segoe UI Emoji"/>
+        </w:rPr>
+        <w:lastRenderedPageBreak/>
         <w:t>🚀</w:t>
       </w:r>
       <w:r>
-        <w:rPr>
-          <w:rFonts w:ascii="Arial" w:hAnsi="Arial" w:cs="Arial"/>
-          <w:b/>
-          <w:bCs/>
-        </w:rPr>
         <w:t xml:space="preserve"> Final Thoughts</w:t>
       </w:r>
     </w:p>
@@ -867,11 +2325,15 @@
       <w:pPr>
         <w:rPr>
           <w:rFonts w:ascii="Arial" w:hAnsi="Arial" w:cs="Arial"/>
-        </w:rPr>
-      </w:pPr>
-      <w:r>
-        <w:rPr>
-          <w:rFonts w:ascii="Arial" w:hAnsi="Arial" w:cs="Arial"/>
+          <w:sz w:val="20"/>
+          <w:szCs w:val="20"/>
+        </w:rPr>
+      </w:pPr>
+      <w:r>
+        <w:rPr>
+          <w:rFonts w:ascii="Arial" w:hAnsi="Arial" w:cs="Arial"/>
+          <w:sz w:val="20"/>
+          <w:szCs w:val="20"/>
         </w:rPr>
         <w:t>This project has been a rewarding exploration of web development fundamentals. From structuring content to styling with CSS, each step has deepened my understanding of how to build functional and visually appealing websites.</w:t>
       </w:r>
@@ -880,17 +2342,139 @@
       <w:pPr>
         <w:rPr>
           <w:rFonts w:ascii="Arial" w:hAnsi="Arial" w:cs="Arial"/>
-        </w:rPr>
-      </w:pPr>
-      <w:r>
-        <w:rPr>
-          <w:rFonts w:ascii="Arial" w:hAnsi="Arial" w:cs="Arial"/>
+          <w:b/>
+          <w:bCs/>
+          <w:sz w:val="20"/>
+          <w:szCs w:val="20"/>
+        </w:rPr>
+      </w:pPr>
+      <w:r>
+        <w:rPr>
+          <w:rFonts w:ascii="Arial" w:hAnsi="Arial" w:cs="Arial"/>
+          <w:sz w:val="20"/>
+          <w:szCs w:val="20"/>
+        </w:rPr>
+        <w:t xml:space="preserve">In a project like this one, it is always wise to always seek the understanding of the work first and implement the solution once one has gotten the grasp of things. It comes with great knowledge, especially this iteration where I learned a lot about SEO, </w:t>
+      </w:r>
+      <w:r>
+        <w:rPr>
+          <w:rFonts w:ascii="Arial" w:hAnsi="Arial" w:cs="Arial"/>
+          <w:sz w:val="20"/>
+          <w:szCs w:val="20"/>
+        </w:rPr>
+        <w:t>which according to the “</w:t>
+      </w:r>
+      <w:r>
+        <w:rPr>
+          <w:rFonts w:ascii="Arial" w:hAnsi="Arial" w:cs="Arial"/>
+          <w:sz w:val="20"/>
+          <w:szCs w:val="20"/>
+        </w:rPr>
+        <w:t>10 Most Important HTML Meta Tags for SEO</w:t>
+      </w:r>
+      <w:r>
+        <w:rPr>
+          <w:rFonts w:ascii="Arial" w:hAnsi="Arial" w:cs="Arial"/>
+          <w:b/>
+          <w:bCs/>
+          <w:sz w:val="20"/>
+          <w:szCs w:val="20"/>
+        </w:rPr>
+        <w:t>”</w:t>
+      </w:r>
+      <w:r>
+        <w:rPr>
+          <w:rFonts w:ascii="Arial" w:hAnsi="Arial" w:cs="Arial"/>
+          <w:b/>
+          <w:bCs/>
+          <w:sz w:val="20"/>
+          <w:szCs w:val="20"/>
+        </w:rPr>
+        <w:t xml:space="preserve"> </w:t>
+      </w:r>
+      <w:r>
+        <w:rPr>
+          <w:rFonts w:ascii="Arial" w:hAnsi="Arial" w:cs="Arial"/>
+          <w:sz w:val="20"/>
+          <w:szCs w:val="20"/>
+        </w:rPr>
+        <w:t>author(s)</w:t>
+      </w:r>
+      <w:r>
+        <w:rPr>
+          <w:rFonts w:ascii="Arial" w:hAnsi="Arial" w:cs="Arial"/>
+          <w:sz w:val="20"/>
+          <w:szCs w:val="20"/>
+        </w:rPr>
+        <w:t xml:space="preserve"> </w:t>
+      </w:r>
+      <w:r>
+        <w:rPr>
+          <w:rFonts w:ascii="Arial" w:hAnsi="Arial" w:cs="Arial"/>
+          <w:sz w:val="20"/>
+          <w:szCs w:val="20"/>
+        </w:rPr>
+        <w:t>refers to the techniques and practices for the process of improving the visibility and ranking of a web page in the result of the search engine</w:t>
+      </w:r>
+      <w:r>
+        <w:rPr>
+          <w:rFonts w:ascii="Arial" w:hAnsi="Arial" w:cs="Arial"/>
+          <w:sz w:val="20"/>
+          <w:szCs w:val="20"/>
+        </w:rPr>
+        <w:t>.</w:t>
+      </w:r>
+      <w:r>
+        <w:t xml:space="preserve"> </w:t>
+      </w:r>
+      <w:r>
+        <w:rPr>
+          <w:rFonts w:ascii="Arial" w:hAnsi="Arial" w:cs="Arial"/>
+          <w:sz w:val="20"/>
+          <w:szCs w:val="20"/>
+        </w:rPr>
+        <w:t>(</w:t>
+      </w:r>
+      <w:r>
+        <w:rPr>
+          <w:rFonts w:ascii="Arial" w:hAnsi="Arial" w:cs="Arial"/>
+          <w:i/>
+          <w:iCs/>
+          <w:sz w:val="20"/>
+          <w:szCs w:val="20"/>
+        </w:rPr>
+        <w:t>10 most important HTML meta tags for Seo</w:t>
+      </w:r>
+      <w:r>
+        <w:rPr>
+          <w:rFonts w:ascii="Arial" w:hAnsi="Arial" w:cs="Arial"/>
+          <w:sz w:val="20"/>
+          <w:szCs w:val="20"/>
+        </w:rPr>
+        <w:t xml:space="preserve"> 2025)</w:t>
+      </w:r>
+    </w:p>
+    <w:p>
+      <w:pPr>
+        <w:rPr>
+          <w:rFonts w:ascii="Arial" w:hAnsi="Arial" w:cs="Arial"/>
+          <w:sz w:val="20"/>
+          <w:szCs w:val="20"/>
+        </w:rPr>
+      </w:pPr>
+      <w:r>
+        <w:rPr>
+          <w:rFonts w:ascii="Arial" w:hAnsi="Arial" w:cs="Arial"/>
+          <w:sz w:val="20"/>
+          <w:szCs w:val="20"/>
         </w:rPr>
         <w:t xml:space="preserve">Thanks for checking out my work! </w:t>
       </w:r>
       <w:r>
         <w:rPr>
           <w:rFonts w:ascii="Segoe UI Emoji" w:hAnsi="Segoe UI Emoji" w:cs="Segoe UI Emoji"/>
+          <w:sz w:val="20"/>
+          <w:szCs w:val="20"/>
         </w:rPr>
         <w:t>💻✨</w:t>
       </w:r>
@@ -901,31 +2485,26 @@
           <w:rFonts w:ascii="Arial" w:hAnsi="Arial" w:cs="Arial"/>
           <w:b/>
           <w:bCs/>
-        </w:rPr>
-      </w:pPr>
-      <w:r>
-        <w:rPr>
-          <w:rFonts w:ascii="Arial" w:hAnsi="Arial" w:cs="Arial"/>
-          <w:b/>
-          <w:bCs/>
+          <w:sz w:val="20"/>
+          <w:szCs w:val="20"/>
+        </w:rPr>
+      </w:pPr>
+      <w:r>
+        <w:rPr>
+          <w:rFonts w:ascii="Arial" w:hAnsi="Arial" w:cs="Arial"/>
+          <w:b/>
+          <w:bCs/>
+          <w:sz w:val="20"/>
+          <w:szCs w:val="20"/>
         </w:rPr>
         <w:br w:type="page"/>
       </w:r>
     </w:p>
     <w:p>
       <w:pPr>
-        <w:rPr>
-          <w:rFonts w:ascii="Arial" w:hAnsi="Arial" w:cs="Arial"/>
-          <w:b/>
-          <w:bCs/>
-        </w:rPr>
-      </w:pPr>
-      <w:r>
-        <w:rPr>
-          <w:rFonts w:ascii="Arial" w:hAnsi="Arial" w:cs="Arial"/>
-          <w:b/>
-          <w:bCs/>
-        </w:rPr>
+        <w:pStyle w:val="Heading2"/>
+      </w:pPr>
+      <w:r>
         <w:lastRenderedPageBreak/>
         <w:t>References</w:t>
       </w:r>
@@ -933,13 +2512,16 @@
     <w:p>
       <w:pPr>
         <w:rPr>
-          <w:rFonts w:ascii="Arial" w:hAnsi="Arial" w:cs="Arial"/>
+          <w:sz w:val="20"/>
+          <w:szCs w:val="20"/>
         </w:rPr>
       </w:pPr>
       <w:proofErr w:type="spellStart"/>
       <w:r>
         <w:rPr>
           <w:rFonts w:ascii="Arial" w:hAnsi="Arial" w:cs="Arial"/>
+          <w:sz w:val="20"/>
+          <w:szCs w:val="20"/>
         </w:rPr>
         <w:t>Bunnypants</w:t>
       </w:r>
@@ -947,6 +2529,8 @@
       <w:r>
         <w:rPr>
           <w:rFonts w:ascii="Arial" w:hAnsi="Arial" w:cs="Arial"/>
+          <w:sz w:val="20"/>
+          <w:szCs w:val="20"/>
         </w:rPr>
         <w:t xml:space="preserve">. (n.d.). How much does web design cost in South </w:t>
       </w:r>
@@ -954,6 +2538,8 @@
       <w:r>
         <w:rPr>
           <w:rFonts w:ascii="Arial" w:hAnsi="Arial" w:cs="Arial"/>
+          <w:sz w:val="20"/>
+          <w:szCs w:val="20"/>
         </w:rPr>
         <w:t>Africa?.</w:t>
       </w:r>
@@ -961,59 +2547,75 @@
       <w:r>
         <w:rPr>
           <w:rFonts w:ascii="Arial" w:hAnsi="Arial" w:cs="Arial"/>
+          <w:sz w:val="20"/>
+          <w:szCs w:val="20"/>
         </w:rPr>
         <w:t xml:space="preserve"> Retrieved August 27, 2025, from </w:t>
-      </w:r>
-      <w:hyperlink r:id="rId6" w:history="1">
-        <w:r>
-          <w:rPr>
-            <w:rStyle w:val="Hyperlink"/>
-            <w:rFonts w:ascii="Arial" w:hAnsi="Arial" w:cs="Arial"/>
-          </w:rPr>
-          <w:t>https://www.bunnypants.co.za/how-much-does-web-design-cost-in-south-africa/</w:t>
-        </w:r>
-      </w:hyperlink>
-      <w:r>
-        <w:rPr>
-          <w:rFonts w:ascii="Arial" w:hAnsi="Arial" w:cs="Arial"/>
-        </w:rPr>
-        <w:t> Advertising Solutions SA. (n.d.). Website design cost South Africa. Retrieved August 27, 2025, from </w:t>
-      </w:r>
-      <w:hyperlink r:id="rId7" w:history="1">
-        <w:r>
-          <w:rPr>
-            <w:rStyle w:val="Hyperlink"/>
-            <w:rFonts w:ascii="Arial" w:hAnsi="Arial" w:cs="Arial"/>
-          </w:rPr>
-          <w:t>https://advertisingsolutions.co.za/website-design-cost-south-africa/</w:t>
-        </w:r>
-      </w:hyperlink>
-      <w:r>
-        <w:rPr>
-          <w:rFonts w:ascii="Arial" w:hAnsi="Arial" w:cs="Arial"/>
-        </w:rPr>
-        <w:t> AdzOnline. (n.d.). Website design prices. Retrieved August 27, 2025, from </w:t>
       </w:r>
       <w:hyperlink r:id="rId8" w:history="1">
         <w:r>
           <w:rPr>
             <w:rStyle w:val="Hyperlink"/>
             <w:rFonts w:ascii="Arial" w:hAnsi="Arial" w:cs="Arial"/>
+            <w:sz w:val="20"/>
+            <w:szCs w:val="20"/>
           </w:rPr>
-          <w:t>https://www.adzonline.co.za/website-design-prices/</w:t>
+          <w:t>https://www.bunnypants.co.za/how-much-does-web-design-cost-in-south-africa/</w:t>
         </w:r>
       </w:hyperlink>
       <w:r>
         <w:rPr>
           <w:rFonts w:ascii="Arial" w:hAnsi="Arial" w:cs="Arial"/>
-        </w:rPr>
-        <w:t> ProjectManager. (n.d.). Project milestones: What they are and how to use them. Retrieved August 27, 2025, from </w:t>
+          <w:sz w:val="20"/>
+          <w:szCs w:val="20"/>
+        </w:rPr>
+        <w:t> Advertising Solutions SA. (n.d.). Website design cost South Africa. Retrieved August 27, 2025, from </w:t>
       </w:r>
       <w:hyperlink r:id="rId9" w:history="1">
         <w:r>
           <w:rPr>
             <w:rStyle w:val="Hyperlink"/>
             <w:rFonts w:ascii="Arial" w:hAnsi="Arial" w:cs="Arial"/>
+            <w:sz w:val="20"/>
+            <w:szCs w:val="20"/>
+          </w:rPr>
+          <w:t>https://advertisingsolutions.co.za/website-design-cost-south-africa/</w:t>
+        </w:r>
+      </w:hyperlink>
+      <w:r>
+        <w:rPr>
+          <w:rFonts w:ascii="Arial" w:hAnsi="Arial" w:cs="Arial"/>
+          <w:sz w:val="20"/>
+          <w:szCs w:val="20"/>
+        </w:rPr>
+        <w:t> AdzOnline. (n.d.). Website design prices. Retrieved August 27, 2025, from </w:t>
+      </w:r>
+      <w:hyperlink r:id="rId10" w:history="1">
+        <w:r>
+          <w:rPr>
+            <w:rStyle w:val="Hyperlink"/>
+            <w:rFonts w:ascii="Arial" w:hAnsi="Arial" w:cs="Arial"/>
+            <w:sz w:val="20"/>
+            <w:szCs w:val="20"/>
+          </w:rPr>
+          <w:t>https://www.adzonline.co.za/website-design-prices/</w:t>
+        </w:r>
+      </w:hyperlink>
+      <w:r>
+        <w:rPr>
+          <w:rFonts w:ascii="Arial" w:hAnsi="Arial" w:cs="Arial"/>
+          <w:sz w:val="20"/>
+          <w:szCs w:val="20"/>
+        </w:rPr>
+        <w:t> ProjectManager. (n.d.). Project milestones: What they are and how to use them. Retrieved August 27, 2025, from </w:t>
+      </w:r>
+      <w:hyperlink r:id="rId11" w:history="1">
+        <w:r>
+          <w:rPr>
+            <w:rStyle w:val="Hyperlink"/>
+            <w:rFonts w:ascii="Arial" w:hAnsi="Arial" w:cs="Arial"/>
+            <w:sz w:val="20"/>
+            <w:szCs w:val="20"/>
           </w:rPr>
           <w:t>https://www.projectmanager.com/blog/project-milestone</w:t>
         </w:r>
@@ -1022,7 +2624,75 @@
     <w:p>
       <w:pPr>
         <w:rPr>
-          <w:rFonts w:ascii="Arial" w:hAnsi="Arial" w:cs="Arial"/>
+          <w:sz w:val="20"/>
+          <w:szCs w:val="20"/>
+        </w:rPr>
+      </w:pPr>
+      <w:r>
+        <w:rPr>
+          <w:sz w:val="20"/>
+          <w:szCs w:val="20"/>
+        </w:rPr>
+        <w:t xml:space="preserve">Annon (2025) </w:t>
+      </w:r>
+      <w:r>
+        <w:rPr>
+          <w:i/>
+          <w:iCs/>
+          <w:sz w:val="20"/>
+          <w:szCs w:val="20"/>
+        </w:rPr>
+        <w:t>10 most important HTML meta tags for Seo</w:t>
+      </w:r>
+      <w:r>
+        <w:rPr>
+          <w:sz w:val="20"/>
+          <w:szCs w:val="20"/>
+        </w:rPr>
+        <w:t xml:space="preserve">, </w:t>
+      </w:r>
+      <w:proofErr w:type="spellStart"/>
+      <w:r>
+        <w:rPr>
+          <w:i/>
+          <w:iCs/>
+          <w:sz w:val="20"/>
+          <w:szCs w:val="20"/>
+        </w:rPr>
+        <w:t>GeeksforGeeks</w:t>
+      </w:r>
+      <w:proofErr w:type="spellEnd"/>
+      <w:r>
+        <w:rPr>
+          <w:sz w:val="20"/>
+          <w:szCs w:val="20"/>
+        </w:rPr>
+        <w:t xml:space="preserve">. Available at: https://www.geeksforgeeks.org/websites-apps/10-most-important-meta-tags-for-seo/ (Accessed: 19 November 2025). </w:t>
+      </w:r>
+    </w:p>
+    <w:p>
+      <w:pPr>
+        <w:rPr>
+          <w:sz w:val="20"/>
+          <w:szCs w:val="20"/>
+        </w:rPr>
+      </w:pPr>
+    </w:p>
+    <w:p>
+      <w:pPr>
+        <w:rPr>
+          <w:rFonts w:ascii="Arial" w:hAnsi="Arial" w:cs="Arial"/>
+          <w:sz w:val="20"/>
+          <w:szCs w:val="20"/>
+        </w:rPr>
+      </w:pPr>
+    </w:p>
+    <w:p>
+      <w:pPr>
+        <w:rPr>
+          <w:rFonts w:ascii="Arial" w:hAnsi="Arial" w:cs="Arial"/>
+          <w:sz w:val="20"/>
+          <w:szCs w:val="20"/>
         </w:rPr>
       </w:pPr>
     </w:p>
@@ -1040,7 +2710,7 @@
 <w:numbering xmlns:wpc="http://schemas.microsoft.com/office/word/2010/wordprocessingCanvas" xmlns:cx="http://schemas.microsoft.com/office/drawing/2014/chartex" xmlns:cx1="http://schemas.microsoft.com/office/drawing/2015/9/8/chartex" xmlns:cx2="http://schemas.microsoft.com/office/drawing/2015/10/21/chartex" xmlns:cx3="http://schemas.microsoft.com/office/drawing/2016/5/9/chartex" xmlns:cx4="http://schemas.microsoft.com/office/drawing/2016/5/10/chartex" xmlns:cx5="http://schemas.microsoft.com/office/drawing/2016/5/11/chartex" xmlns:cx6="http://schemas.microsoft.com/office/drawing/2016/5/12/chartex" xmlns:cx7="http://schemas.microsoft.com/office/drawing/2016/5/13/chartex" xmlns:cx8="http://schemas.microsoft.com/office/drawing/2016/5/14/chartex" xmlns:mc="http://schemas.openxmlformats.org/markup-compatibility/2006" xmlns:aink="http://schemas.microsoft.com/office/drawing/2016/ink" xmlns:am3d="http://schemas.microsoft.com/office/drawing/2017/model3d" xmlns:o="urn:schemas-microsoft-com:office:office" xmlns:oel="http://schemas.microsoft.com/office/2019/extlst" xmlns:r="http://schemas.openxmlformats.org/officeDocument/2006/relationships" xmlns:m="http://schemas.openxmlformats.org/officeDocument/2006/math" xmlns:v="urn:schemas-microsoft-com:vml" xmlns:wp14="http://schemas.microsoft.com/office/word/2010/wordprocessingDrawing" xmlns:wp="http://schemas.openxmlformats.org/drawingml/2006/wordprocessingDrawing" xmlns:w10="urn:schemas-microsoft-com:office:word" xmlns:w="http://schemas.openxmlformats.org/wordprocessingml/2006/main" xmlns:w14="http://schemas.microsoft.com/office/word/2010/wordml" xmlns:w15="http://schemas.microsoft.com/office/word/2012/wordml" xmlns:w16cex="http://schemas.microsoft.com/office/word/2018/wordml/cex" xmlns:w16cid="http://schemas.microsoft.com/office/word/2016/wordml/cid" xmlns:w16="http://schemas.microsoft.com/office/word/2018/wordml" xmlns:w16du="http://schemas.microsoft.com/office/word/2023/wordml/word16du" xmlns:w16sdtdh="http://schemas.microsoft.com/office/word/2020/wordml/sdtdatahash" xmlns:w16sdtfl="http://schemas.microsoft.com/office/word/2024/wordml/sdtformatlock" xmlns:w16se="http://schemas.microsoft.com/office/word/2015/wordml/symex" xmlns:wpg="http://schemas.microsoft.com/office/word/2010/wordprocessingGroup" xmlns:wpi="http://schemas.microsoft.com/office/word/2010/wordprocessingInk" xmlns:wne="http://schemas.microsoft.com/office/word/2006/wordml" xmlns:wps="http://schemas.microsoft.com/office/word/2010/wordprocessingShape" mc:Ignorable="w14 w15 w16se w16cid w16 w16cex w16sdtdh w16sdtfl w16du wp14">
   <w:numPicBullet w:numPicBulletId="0">
     <w:pict>
-      <v:rect id="_x0000_i1030" style="width:0;height:3pt" o:hralign="center" o:bullet="t" o:hrstd="t" o:hr="t" fillcolor="#a0a0a0" stroked="f"/>
+      <v:rect id="_x0000_i1206" style="width:0;height:3pt" o:hralign="center" o:bullet="t" o:hrstd="t" o:hr="t" fillcolor="#a0a0a0" stroked="f"/>
     </w:pict>
   </w:numPicBullet>
   <w:abstractNum w:abstractNumId="0" w15:restartNumberingAfterBreak="0">
@@ -1079,7 +2749,7 @@
         <w:sz w:val="20"/>
       </w:rPr>
     </w:lvl>
-    <w:lvl w:ilvl="2" w:tentative="1">
+    <w:lvl w:ilvl="2">
       <w:start w:val="1"/>
       <w:numFmt w:val="bullet"/>
       <w:lvlText w:val=""/>
@@ -1095,7 +2765,7 @@
         <w:sz w:val="20"/>
       </w:rPr>
     </w:lvl>
-    <w:lvl w:ilvl="3" w:tentative="1">
+    <w:lvl w:ilvl="3">
       <w:start w:val="1"/>
       <w:numFmt w:val="bullet"/>
       <w:lvlText w:val=""/>
@@ -1111,7 +2781,7 @@
         <w:sz w:val="20"/>
       </w:rPr>
     </w:lvl>
-    <w:lvl w:ilvl="4" w:tentative="1">
+    <w:lvl w:ilvl="4">
       <w:start w:val="1"/>
       <w:numFmt w:val="bullet"/>
       <w:lvlText w:val=""/>
@@ -1212,7 +2882,7 @@
         <w:sz w:val="20"/>
       </w:rPr>
     </w:lvl>
-    <w:lvl w:ilvl="1" w:tentative="1">
+    <w:lvl w:ilvl="1">
       <w:start w:val="1"/>
       <w:numFmt w:val="bullet"/>
       <w:lvlText w:val="o"/>
@@ -1930,7 +3600,6 @@
     <w:next w:val="Normal"/>
     <w:link w:val="Heading2Char"/>
     <w:uiPriority w:val="9"/>
-    <w:semiHidden/>
     <w:unhideWhenUsed/>
     <w:qFormat/>
     <w:rsid w:val="00C6265C"/>
@@ -1953,7 +3622,6 @@
     <w:next w:val="Normal"/>
     <w:link w:val="Heading3Char"/>
     <w:uiPriority w:val="9"/>
-    <w:semiHidden/>
     <w:unhideWhenUsed/>
     <w:qFormat/>
     <w:rsid w:val="00C6265C"/>
@@ -2105,7 +3773,6 @@
   <w:style w:type="character" w:default="1" w:styleId="DefaultParagraphFont">
     <w:name w:val="Default Paragraph Font"/>
     <w:uiPriority w:val="1"/>
-    <w:semiHidden/>
     <w:unhideWhenUsed/>
   </w:style>
   <w:style w:type="table" w:default="1" w:styleId="TableNormal">
@@ -2147,7 +3814,6 @@
     <w:basedOn w:val="DefaultParagraphFont"/>
     <w:link w:val="Heading2"/>
     <w:uiPriority w:val="9"/>
-    <w:semiHidden/>
     <w:rsid w:val="00C6265C"/>
     <w:rPr>
       <w:rFonts w:asciiTheme="majorHAnsi" w:eastAsiaTheme="majorEastAsia" w:hAnsiTheme="majorHAnsi" w:cstheme="majorBidi"/>
@@ -2161,7 +3827,6 @@
     <w:basedOn w:val="DefaultParagraphFont"/>
     <w:link w:val="Heading3"/>
     <w:uiPriority w:val="9"/>
-    <w:semiHidden/>
     <w:rsid w:val="00C6265C"/>
     <w:rPr>
       <w:rFonts w:eastAsiaTheme="majorEastAsia" w:cstheme="majorBidi"/>

</xml_diff>